<commit_message>
Final code and documentation.
</commit_message>
<xml_diff>
--- a/Final Project Documentation - John Morse.docx
+++ b/Final Project Documentation - John Morse.docx
@@ -7,7 +7,7 @@
         <w:pStyle w:val="Title"/>
       </w:pPr>
       <w:r>
-        <w:t>Title</w:t>
+        <w:t>Project Overview</w:t>
       </w:r>
     </w:p>
     <w:p>
@@ -15,7 +15,7 @@
         <w:pStyle w:val="Subtitle"/>
       </w:pPr>
       <w:r>
-        <w:t>Subtitle</w:t>
+        <w:t>Prototype of an LLM Solution for Public Policy</w:t>
       </w:r>
     </w:p>
     <w:p>
@@ -43,7 +43,25 @@
         <w:rPr>
           <w:rStyle w:val="BookTitle"/>
         </w:rPr>
-        <w:t>AS.470.662 Expertise and Evidence in Policymaking</w:t>
+        <w:t>AS.470.</w:t>
+      </w:r>
+      <w:r>
+        <w:rPr>
+          <w:rStyle w:val="BookTitle"/>
+        </w:rPr>
+        <w:t>738</w:t>
+      </w:r>
+      <w:r>
+        <w:rPr>
+          <w:rStyle w:val="BookTitle"/>
+        </w:rPr>
+        <w:t xml:space="preserve"> </w:t>
+      </w:r>
+      <w:r>
+        <w:rPr>
+          <w:rStyle w:val="BookTitle"/>
+        </w:rPr>
+        <w:t>AI Policy, Technology, and Innovation</w:t>
       </w:r>
     </w:p>
     <w:p>
@@ -71,7 +89,13 @@
         <w:rPr>
           <w:rStyle w:val="BookTitle"/>
         </w:rPr>
-        <w:t>Summer, 2025</w:t>
+        <w:t>Fall</w:t>
+      </w:r>
+      <w:r>
+        <w:rPr>
+          <w:rStyle w:val="BookTitle"/>
+        </w:rPr>
+        <w:t>, 2025</w:t>
       </w:r>
     </w:p>
     <w:p>
@@ -85,7 +109,13 @@
         <w:rPr>
           <w:rStyle w:val="BookTitle"/>
         </w:rPr>
-        <w:t>Instructor: Collin Paschall</w:t>
+        <w:t xml:space="preserve">Instructor: </w:t>
+      </w:r>
+      <w:r>
+        <w:rPr>
+          <w:rStyle w:val="BookTitle"/>
+        </w:rPr>
+        <w:t>Philip Waggoner</w:t>
       </w:r>
     </w:p>
     <w:p>
@@ -292,56 +322,16 @@
           <w:sz w:val="22"/>
           <w:szCs w:val="22"/>
         </w:rPr>
-        <w:t xml:space="preserve">to summarize internal policy memos </w:t>
-      </w:r>
-      <w:sdt>
-        <w:sdtPr>
-          <w:rPr>
-            <w:sz w:val="22"/>
-            <w:szCs w:val="22"/>
-          </w:rPr>
-          <w:id w:val="-2091689290"/>
-          <w:citation/>
-        </w:sdtPr>
-        <w:sdtContent>
-          <w:r>
-            <w:rPr>
-              <w:sz w:val="22"/>
-              <w:szCs w:val="22"/>
-            </w:rPr>
-            <w:fldChar w:fldCharType="begin"/>
-          </w:r>
-          <w:r>
-            <w:rPr>
-              <w:sz w:val="22"/>
-              <w:szCs w:val="22"/>
-            </w:rPr>
-            <w:instrText xml:space="preserve"> CITATION Art25 \l 1033 </w:instrText>
-          </w:r>
-          <w:r>
-            <w:rPr>
-              <w:sz w:val="22"/>
-              <w:szCs w:val="22"/>
-            </w:rPr>
-            <w:fldChar w:fldCharType="separate"/>
-          </w:r>
-          <w:r>
-            <w:rPr>
-              <w:noProof/>
-              <w:sz w:val="22"/>
-              <w:szCs w:val="22"/>
-            </w:rPr>
-            <w:t>(Artificial Intelligence: Overview, Recent Advances, and Considerations for the 118th Congress, 2025)</w:t>
-          </w:r>
-          <w:r>
-            <w:rPr>
-              <w:sz w:val="22"/>
-              <w:szCs w:val="22"/>
-            </w:rPr>
-            <w:fldChar w:fldCharType="end"/>
-          </w:r>
-        </w:sdtContent>
-      </w:sdt>
+        <w:t>to summarize internal policy memos</w:t>
+      </w:r>
+      <w:r>
+        <w:rPr>
+          <w:rStyle w:val="FootnoteReference"/>
+          <w:sz w:val="22"/>
+          <w:szCs w:val="22"/>
+        </w:rPr>
+        <w:footnoteReference w:id="1"/>
+      </w:r>
       <w:r>
         <w:rPr>
           <w:sz w:val="22"/>
@@ -354,7 +344,7 @@
           <w:sz w:val="22"/>
           <w:szCs w:val="22"/>
         </w:rPr>
-        <w:t xml:space="preserve"> Similar solutions  have also been </w:t>
+        <w:t xml:space="preserve"> Similar solutions  have been </w:t>
       </w:r>
       <w:r>
         <w:rPr>
@@ -452,54 +442,94 @@
         </w:rPr>
       </w:pPr>
       <w:r>
+        <w:rPr>
+          <w:sz w:val="22"/>
+          <w:szCs w:val="22"/>
+        </w:rPr>
+        <w:t>This section includes an example of a query submitted to the application and the text of the response returned from the LLM</w:t>
+      </w:r>
+      <w:r>
+        <w:rPr>
+          <w:sz w:val="22"/>
+          <w:szCs w:val="22"/>
+        </w:rPr>
+        <w:t>. This is meant only as an example for illustrating output of the solution presented.</w:t>
+      </w:r>
+    </w:p>
+    <w:p>
+      <w:pPr>
+        <w:pStyle w:val="NoSpacing"/>
+        <w:rPr>
+          <w:sz w:val="22"/>
+          <w:szCs w:val="22"/>
+        </w:rPr>
+      </w:pPr>
+    </w:p>
+    <w:p>
+      <w:pPr>
+        <w:pStyle w:val="NoSpacing"/>
         <w:rPr>
           <w:b/>
           <w:bCs/>
           <w:sz w:val="22"/>
           <w:szCs w:val="22"/>
         </w:rPr>
-        <w:t>Query:</w:t>
-      </w:r>
-      <w:r>
-        <w:rPr>
-          <w:sz w:val="22"/>
-          <w:szCs w:val="22"/>
-        </w:rPr>
-        <w:t xml:space="preserve"> </w:t>
-      </w:r>
-      <w:r>
-        <w:rPr>
-          <w:sz w:val="22"/>
-          <w:szCs w:val="22"/>
-        </w:rPr>
-        <w:t>What are Trump's policies on education as outlined in these executive orders?</w:t>
-      </w:r>
+      </w:pPr>
     </w:p>
     <w:p>
       <w:pPr>
         <w:pStyle w:val="NoSpacing"/>
-        <w:rPr>
-          <w:sz w:val="22"/>
-          <w:szCs w:val="22"/>
-        </w:rPr>
-      </w:pPr>
-    </w:p>
-    <w:p>
-      <w:pPr>
-        <w:pStyle w:val="NoSpacing"/>
+        <w:ind w:left="720"/>
+        <w:rPr>
+          <w:sz w:val="20"/>
+          <w:szCs w:val="20"/>
+        </w:rPr>
+      </w:pPr>
+      <w:r>
         <w:rPr>
           <w:b/>
           <w:bCs/>
-          <w:sz w:val="22"/>
-          <w:szCs w:val="22"/>
-        </w:rPr>
-      </w:pPr>
-      <w:r>
+          <w:sz w:val="20"/>
+          <w:szCs w:val="20"/>
+        </w:rPr>
+        <w:lastRenderedPageBreak/>
+        <w:t>Query:</w:t>
+      </w:r>
+      <w:r>
+        <w:rPr>
+          <w:sz w:val="20"/>
+          <w:szCs w:val="20"/>
+        </w:rPr>
+        <w:t xml:space="preserve"> What are Trump's policies on education as outlined in these executive orders?</w:t>
+      </w:r>
+    </w:p>
+    <w:p>
+      <w:pPr>
+        <w:pStyle w:val="NoSpacing"/>
+        <w:ind w:left="720"/>
+        <w:rPr>
+          <w:sz w:val="20"/>
+          <w:szCs w:val="20"/>
+        </w:rPr>
+      </w:pPr>
+    </w:p>
+    <w:p>
+      <w:pPr>
+        <w:pStyle w:val="NoSpacing"/>
+        <w:ind w:left="720"/>
         <w:rPr>
           <w:b/>
           <w:bCs/>
-          <w:sz w:val="22"/>
-          <w:szCs w:val="22"/>
+          <w:sz w:val="20"/>
+          <w:szCs w:val="20"/>
+        </w:rPr>
+      </w:pPr>
+      <w:r>
+        <w:rPr>
+          <w:b/>
+          <w:bCs/>
+          <w:sz w:val="20"/>
+          <w:szCs w:val="20"/>
         </w:rPr>
         <w:t>Response:</w:t>
       </w:r>
@@ -507,31 +537,18 @@
     <w:p>
       <w:pPr>
         <w:pStyle w:val="NoSpacing"/>
-        <w:rPr>
-          <w:sz w:val="22"/>
-          <w:szCs w:val="22"/>
-        </w:rPr>
-      </w:pPr>
-      <w:r>
-        <w:rPr>
-          <w:sz w:val="22"/>
-          <w:szCs w:val="22"/>
-        </w:rPr>
-        <w:t>Overview:</w:t>
-      </w:r>
-      <w:r>
-        <w:rPr>
-          <w:sz w:val="22"/>
-          <w:szCs w:val="22"/>
-        </w:rPr>
-        <w:t xml:space="preserve"> </w:t>
-      </w:r>
-      <w:r>
-        <w:rPr>
-          <w:sz w:val="22"/>
-          <w:szCs w:val="22"/>
-        </w:rPr>
-        <w:t>Trump's policies on education as outlined in these executive orders include:</w:t>
+        <w:ind w:left="720"/>
+        <w:rPr>
+          <w:sz w:val="20"/>
+          <w:szCs w:val="20"/>
+        </w:rPr>
+      </w:pPr>
+      <w:r>
+        <w:rPr>
+          <w:sz w:val="20"/>
+          <w:szCs w:val="20"/>
+        </w:rPr>
+        <w:t>Overview: Trump's policies on education as outlined in these executive orders include:</w:t>
       </w:r>
     </w:p>
     <w:p>
@@ -541,25 +558,18 @@
           <w:ilvl w:val="0"/>
           <w:numId w:val="13"/>
         </w:numPr>
-        <w:rPr>
-          <w:sz w:val="22"/>
-          <w:szCs w:val="22"/>
-        </w:rPr>
-      </w:pPr>
-      <w:r>
-        <w:rPr>
-          <w:sz w:val="22"/>
-          <w:szCs w:val="22"/>
-        </w:rPr>
-        <w:t xml:space="preserve">Developing a plan to advance the policies set forth in subsections (a) of this section through all available and appropriate regulatory enforcement and litigation mechanisms, </w:t>
-      </w:r>
-      <w:r>
-        <w:rPr>
-          <w:sz w:val="22"/>
-          <w:szCs w:val="22"/>
-        </w:rPr>
-        <w:lastRenderedPageBreak/>
-        <w:t>including federal funding decisions, enforcement of Title IX of the Education Amendments Act of 1972, and enforcement of other constitutional and statutory protections.</w:t>
+        <w:ind w:left="1440"/>
+        <w:rPr>
+          <w:sz w:val="20"/>
+          <w:szCs w:val="20"/>
+        </w:rPr>
+      </w:pPr>
+      <w:r>
+        <w:rPr>
+          <w:sz w:val="20"/>
+          <w:szCs w:val="20"/>
+        </w:rPr>
+        <w:t>Developing a plan to advance the policies set forth in subsections (a) of this section through all available and appropriate regulatory enforcement and litigation mechanisms, including federal funding decisions, enforcement of Title IX of the Education Amendments Act of 1972, and enforcement of other constitutional and statutory protections.</w:t>
       </w:r>
     </w:p>
     <w:p>
@@ -569,15 +579,16 @@
           <w:ilvl w:val="0"/>
           <w:numId w:val="13"/>
         </w:numPr>
-        <w:rPr>
-          <w:sz w:val="22"/>
-          <w:szCs w:val="22"/>
-        </w:rPr>
-      </w:pPr>
-      <w:r>
-        <w:rPr>
-          <w:sz w:val="22"/>
-          <w:szCs w:val="22"/>
+        <w:ind w:left="1440"/>
+        <w:rPr>
+          <w:sz w:val="20"/>
+          <w:szCs w:val="20"/>
+        </w:rPr>
+      </w:pPr>
+      <w:r>
+        <w:rPr>
+          <w:sz w:val="20"/>
+          <w:szCs w:val="20"/>
         </w:rPr>
         <w:t>Establishing a task force responsible for implementing the policy stated in Section 2 of this order and coordinating federal efforts related to AI education, including the actions outlined in this order.</w:t>
       </w:r>
@@ -585,15 +596,16 @@
     <w:p>
       <w:pPr>
         <w:pStyle w:val="NoSpacing"/>
-        <w:rPr>
-          <w:sz w:val="22"/>
-          <w:szCs w:val="22"/>
-        </w:rPr>
-      </w:pPr>
-      <w:r>
-        <w:rPr>
-          <w:sz w:val="22"/>
-          <w:szCs w:val="22"/>
+        <w:ind w:left="720"/>
+        <w:rPr>
+          <w:sz w:val="20"/>
+          <w:szCs w:val="20"/>
+        </w:rPr>
+      </w:pPr>
+      <w:r>
+        <w:rPr>
+          <w:sz w:val="20"/>
+          <w:szCs w:val="20"/>
         </w:rPr>
         <w:t>It is also mentioned that the Department of Education has entrenched the education bureaucracy and sought to convince America that federal control over education is beneficial.</w:t>
       </w:r>
@@ -601,24 +613,26 @@
     <w:p>
       <w:pPr>
         <w:pStyle w:val="NoSpacing"/>
-        <w:rPr>
-          <w:sz w:val="22"/>
-          <w:szCs w:val="22"/>
+        <w:ind w:left="720"/>
+        <w:rPr>
+          <w:sz w:val="20"/>
+          <w:szCs w:val="20"/>
         </w:rPr>
       </w:pPr>
     </w:p>
     <w:p>
       <w:pPr>
         <w:pStyle w:val="NoSpacing"/>
-        <w:rPr>
-          <w:sz w:val="22"/>
-          <w:szCs w:val="22"/>
-        </w:rPr>
-      </w:pPr>
-      <w:r>
-        <w:rPr>
-          <w:sz w:val="22"/>
-          <w:szCs w:val="22"/>
+        <w:ind w:left="720"/>
+        <w:rPr>
+          <w:sz w:val="20"/>
+          <w:szCs w:val="20"/>
+        </w:rPr>
+      </w:pPr>
+      <w:r>
+        <w:rPr>
+          <w:sz w:val="20"/>
+          <w:szCs w:val="20"/>
         </w:rPr>
         <w:t>Document Summaries:</w:t>
       </w:r>
@@ -626,15 +640,16 @@
     <w:p>
       <w:pPr>
         <w:pStyle w:val="NoSpacing"/>
-        <w:rPr>
-          <w:sz w:val="22"/>
-          <w:szCs w:val="22"/>
-        </w:rPr>
-      </w:pPr>
-      <w:r>
-        <w:rPr>
-          <w:sz w:val="22"/>
-          <w:szCs w:val="22"/>
+        <w:ind w:left="720"/>
+        <w:rPr>
+          <w:sz w:val="20"/>
+          <w:szCs w:val="20"/>
+        </w:rPr>
+      </w:pPr>
+      <w:r>
+        <w:rPr>
+          <w:sz w:val="20"/>
+          <w:szCs w:val="20"/>
         </w:rPr>
         <w:t>EO ID 14322</w:t>
       </w:r>
@@ -646,15 +661,20 @@
           <w:ilvl w:val="0"/>
           <w:numId w:val="1"/>
         </w:numPr>
-        <w:rPr>
-          <w:sz w:val="22"/>
-          <w:szCs w:val="22"/>
-        </w:rPr>
-      </w:pPr>
-      <w:r>
-        <w:rPr>
-          <w:sz w:val="22"/>
-          <w:szCs w:val="22"/>
+        <w:tabs>
+          <w:tab w:val="clear" w:pos="720"/>
+          <w:tab w:val="num" w:pos="1440"/>
+        </w:tabs>
+        <w:ind w:left="1440"/>
+        <w:rPr>
+          <w:sz w:val="20"/>
+          <w:szCs w:val="20"/>
+        </w:rPr>
+      </w:pPr>
+      <w:r>
+        <w:rPr>
+          <w:sz w:val="20"/>
+          <w:szCs w:val="20"/>
         </w:rPr>
         <w:t>Executive Order 14322 aims to save college sports by preserving and expanding non-revenue sports, particularly women's sports, and prohibiting third-party pay-for-play payments.</w:t>
       </w:r>
@@ -666,15 +686,20 @@
           <w:ilvl w:val="0"/>
           <w:numId w:val="1"/>
         </w:numPr>
-        <w:rPr>
-          <w:sz w:val="22"/>
-          <w:szCs w:val="22"/>
-        </w:rPr>
-      </w:pPr>
-      <w:r>
-        <w:rPr>
-          <w:sz w:val="22"/>
-          <w:szCs w:val="22"/>
+        <w:tabs>
+          <w:tab w:val="clear" w:pos="720"/>
+          <w:tab w:val="num" w:pos="1440"/>
+        </w:tabs>
+        <w:ind w:left="1440"/>
+        <w:rPr>
+          <w:sz w:val="20"/>
+          <w:szCs w:val="20"/>
+        </w:rPr>
+      </w:pPr>
+      <w:r>
+        <w:rPr>
+          <w:sz w:val="20"/>
+          <w:szCs w:val="20"/>
         </w:rPr>
         <w:t>The order outlines specific policies for protecting and expanding opportunities for scholarships and collegiate athletic competition in women's and non-revenue sports, including providing more scholarship opportunities and roster spots for these sports.</w:t>
       </w:r>
@@ -686,15 +711,20 @@
           <w:ilvl w:val="0"/>
           <w:numId w:val="1"/>
         </w:numPr>
-        <w:rPr>
-          <w:sz w:val="22"/>
-          <w:szCs w:val="22"/>
-        </w:rPr>
-      </w:pPr>
-      <w:r>
-        <w:rPr>
-          <w:sz w:val="22"/>
-          <w:szCs w:val="22"/>
+        <w:tabs>
+          <w:tab w:val="clear" w:pos="720"/>
+          <w:tab w:val="num" w:pos="1440"/>
+        </w:tabs>
+        <w:ind w:left="1440"/>
+        <w:rPr>
+          <w:sz w:val="20"/>
+          <w:szCs w:val="20"/>
+        </w:rPr>
+      </w:pPr>
+      <w:r>
+        <w:rPr>
+          <w:sz w:val="20"/>
+          <w:szCs w:val="20"/>
         </w:rPr>
         <w:t>The order also prohibits any revenue-sharing permitted between universities and collegiate athletes from being used to reduce scholarship opportunities or roster spots for sports based on revenue generation.</w:t>
       </w:r>
@@ -702,24 +732,26 @@
     <w:p>
       <w:pPr>
         <w:pStyle w:val="NoSpacing"/>
-        <w:rPr>
-          <w:sz w:val="22"/>
-          <w:szCs w:val="22"/>
+        <w:ind w:left="720"/>
+        <w:rPr>
+          <w:sz w:val="20"/>
+          <w:szCs w:val="20"/>
         </w:rPr>
       </w:pPr>
     </w:p>
     <w:p>
       <w:pPr>
         <w:pStyle w:val="NoSpacing"/>
-        <w:rPr>
-          <w:sz w:val="22"/>
-          <w:szCs w:val="22"/>
-        </w:rPr>
-      </w:pPr>
-      <w:r>
-        <w:rPr>
-          <w:sz w:val="22"/>
-          <w:szCs w:val="22"/>
+        <w:ind w:left="720"/>
+        <w:rPr>
+          <w:sz w:val="20"/>
+          <w:szCs w:val="20"/>
+        </w:rPr>
+      </w:pPr>
+      <w:r>
+        <w:rPr>
+          <w:sz w:val="20"/>
+          <w:szCs w:val="20"/>
         </w:rPr>
         <w:t>EO ID 14277</w:t>
       </w:r>
@@ -731,15 +763,20 @@
           <w:ilvl w:val="0"/>
           <w:numId w:val="1"/>
         </w:numPr>
-        <w:rPr>
-          <w:sz w:val="22"/>
-          <w:szCs w:val="22"/>
-        </w:rPr>
-      </w:pPr>
-      <w:r>
-        <w:rPr>
-          <w:sz w:val="22"/>
-          <w:szCs w:val="22"/>
+        <w:tabs>
+          <w:tab w:val="clear" w:pos="720"/>
+          <w:tab w:val="num" w:pos="1440"/>
+        </w:tabs>
+        <w:ind w:left="1440"/>
+        <w:rPr>
+          <w:sz w:val="20"/>
+          <w:szCs w:val="20"/>
+        </w:rPr>
+      </w:pPr>
+      <w:r>
+        <w:rPr>
+          <w:sz w:val="20"/>
+          <w:szCs w:val="20"/>
         </w:rPr>
         <w:t>Executive Order 14277, signed by President Donald Trump on April 23, 2025, promotes the development of artificial intelligence (AI) education for American youth.</w:t>
       </w:r>
@@ -751,15 +788,20 @@
           <w:ilvl w:val="0"/>
           <w:numId w:val="1"/>
         </w:numPr>
-        <w:rPr>
-          <w:sz w:val="22"/>
-          <w:szCs w:val="22"/>
-        </w:rPr>
-      </w:pPr>
-      <w:r>
-        <w:rPr>
-          <w:sz w:val="22"/>
-          <w:szCs w:val="22"/>
+        <w:tabs>
+          <w:tab w:val="clear" w:pos="720"/>
+          <w:tab w:val="num" w:pos="1440"/>
+        </w:tabs>
+        <w:ind w:left="1440"/>
+        <w:rPr>
+          <w:sz w:val="20"/>
+          <w:szCs w:val="20"/>
+        </w:rPr>
+      </w:pPr>
+      <w:r>
+        <w:rPr>
+          <w:sz w:val="20"/>
+          <w:szCs w:val="20"/>
         </w:rPr>
         <w:t>The order establishes a White House Task Force on Artificial Intelligence Education to coordinate federal efforts related to AI education and develop a comprehensive plan to integrate AI into K-12 education.</w:t>
       </w:r>
@@ -771,15 +813,20 @@
           <w:ilvl w:val="0"/>
           <w:numId w:val="1"/>
         </w:numPr>
-        <w:rPr>
-          <w:sz w:val="22"/>
-          <w:szCs w:val="22"/>
-        </w:rPr>
-      </w:pPr>
-      <w:r>
-        <w:rPr>
-          <w:sz w:val="22"/>
-          <w:szCs w:val="22"/>
+        <w:tabs>
+          <w:tab w:val="clear" w:pos="720"/>
+          <w:tab w:val="num" w:pos="1440"/>
+        </w:tabs>
+        <w:ind w:left="1440"/>
+        <w:rPr>
+          <w:sz w:val="20"/>
+          <w:szCs w:val="20"/>
+        </w:rPr>
+      </w:pPr>
+      <w:r>
+        <w:rPr>
+          <w:sz w:val="20"/>
+          <w:szCs w:val="20"/>
         </w:rPr>
         <w:t>The order also establishes the Presidential Artificial Intelligence Challenge, which encourages and highlights student and educator</w:t>
       </w:r>
@@ -787,24 +834,26 @@
     <w:p>
       <w:pPr>
         <w:pStyle w:val="NoSpacing"/>
-        <w:rPr>
-          <w:sz w:val="22"/>
-          <w:szCs w:val="22"/>
+        <w:ind w:left="720"/>
+        <w:rPr>
+          <w:sz w:val="20"/>
+          <w:szCs w:val="20"/>
         </w:rPr>
       </w:pPr>
     </w:p>
     <w:p>
       <w:pPr>
         <w:pStyle w:val="NoSpacing"/>
-        <w:rPr>
-          <w:sz w:val="22"/>
-          <w:szCs w:val="22"/>
-        </w:rPr>
-      </w:pPr>
-      <w:r>
-        <w:rPr>
-          <w:sz w:val="22"/>
-          <w:szCs w:val="22"/>
+        <w:ind w:left="720"/>
+        <w:rPr>
+          <w:sz w:val="20"/>
+          <w:szCs w:val="20"/>
+        </w:rPr>
+      </w:pPr>
+      <w:r>
+        <w:rPr>
+          <w:sz w:val="20"/>
+          <w:szCs w:val="20"/>
         </w:rPr>
         <w:t>EO ID 14242</w:t>
       </w:r>
@@ -816,15 +865,20 @@
           <w:ilvl w:val="0"/>
           <w:numId w:val="1"/>
         </w:numPr>
-        <w:rPr>
-          <w:sz w:val="22"/>
-          <w:szCs w:val="22"/>
-        </w:rPr>
-      </w:pPr>
-      <w:r>
-        <w:rPr>
-          <w:sz w:val="22"/>
-          <w:szCs w:val="22"/>
+        <w:tabs>
+          <w:tab w:val="clear" w:pos="720"/>
+          <w:tab w:val="num" w:pos="1440"/>
+        </w:tabs>
+        <w:ind w:left="1440"/>
+        <w:rPr>
+          <w:sz w:val="20"/>
+          <w:szCs w:val="20"/>
+        </w:rPr>
+      </w:pPr>
+      <w:r>
+        <w:rPr>
+          <w:sz w:val="20"/>
+          <w:szCs w:val="20"/>
         </w:rPr>
         <w:t>President Donald Trump signed an executive order on March 20, 2025, titled "Improving Education Outcomes by Empowering Parents, States, and Communities."</w:t>
       </w:r>
@@ -836,15 +890,20 @@
           <w:ilvl w:val="0"/>
           <w:numId w:val="1"/>
         </w:numPr>
-        <w:rPr>
-          <w:sz w:val="22"/>
-          <w:szCs w:val="22"/>
-        </w:rPr>
-      </w:pPr>
-      <w:r>
-        <w:rPr>
-          <w:sz w:val="22"/>
-          <w:szCs w:val="22"/>
+        <w:tabs>
+          <w:tab w:val="clear" w:pos="720"/>
+          <w:tab w:val="num" w:pos="1440"/>
+        </w:tabs>
+        <w:ind w:left="1440"/>
+        <w:rPr>
+          <w:sz w:val="20"/>
+          <w:szCs w:val="20"/>
+        </w:rPr>
+      </w:pPr>
+      <w:r>
+        <w:rPr>
+          <w:sz w:val="20"/>
+          <w:szCs w:val="20"/>
         </w:rPr>
         <w:t>The order aims to close the Department of Education and return authority over education to the states and local communities.</w:t>
       </w:r>
@@ -856,15 +915,20 @@
           <w:ilvl w:val="0"/>
           <w:numId w:val="1"/>
         </w:numPr>
-        <w:rPr>
-          <w:sz w:val="22"/>
-          <w:szCs w:val="22"/>
-        </w:rPr>
-      </w:pPr>
-      <w:r>
-        <w:rPr>
-          <w:sz w:val="22"/>
-          <w:szCs w:val="22"/>
+        <w:tabs>
+          <w:tab w:val="clear" w:pos="720"/>
+          <w:tab w:val="num" w:pos="1440"/>
+        </w:tabs>
+        <w:ind w:left="1440"/>
+        <w:rPr>
+          <w:sz w:val="20"/>
+          <w:szCs w:val="20"/>
+        </w:rPr>
+      </w:pPr>
+      <w:r>
+        <w:rPr>
+          <w:sz w:val="20"/>
+          <w:szCs w:val="20"/>
         </w:rPr>
         <w:t>The order also includes provisions to ensure compliance with federal law and administration policy, including the requirement that any program or activity receiving federal assistance terminate illegal discrimination or programs promoting gender ideology.</w:t>
       </w:r>
@@ -891,7 +955,7 @@
         </w:rPr>
         <w:t>This solution was written in R version 4.4.1 and developed inside the RStudio environment provided by Posit (</w:t>
       </w:r>
-      <w:hyperlink r:id="rId6" w:history="1">
+      <w:hyperlink r:id="rId8" w:history="1">
         <w:r>
           <w:rPr>
             <w:rStyle w:val="Hyperlink"/>
@@ -908,7 +972,7 @@
         </w:rPr>
         <w:t>). Additionally, the R reticulate library was used to import Python based libraries supporting the Hugging Face (</w:t>
       </w:r>
-      <w:hyperlink r:id="rId7" w:history="1">
+      <w:hyperlink r:id="rId9" w:history="1">
         <w:r>
           <w:rPr>
             <w:rStyle w:val="Hyperlink"/>
@@ -932,7 +996,7 @@
         </w:rPr>
         <w:t xml:space="preserve"> (</w:t>
       </w:r>
-      <w:hyperlink r:id="rId8" w:history="1">
+      <w:hyperlink r:id="rId10" w:history="1">
         <w:r>
           <w:rPr>
             <w:rStyle w:val="Hyperlink"/>
@@ -959,10 +1023,143 @@
     </w:p>
     <w:p>
       <w:pPr>
+        <w:rPr>
+          <w:sz w:val="22"/>
+          <w:szCs w:val="22"/>
+        </w:rPr>
+      </w:pPr>
+      <w:r>
+        <w:rPr>
+          <w:sz w:val="22"/>
+          <w:szCs w:val="22"/>
+        </w:rPr>
+        <w:lastRenderedPageBreak/>
+        <w:t xml:space="preserve">A second version of the application was create </w:t>
+      </w:r>
+      <w:r>
+        <w:rPr>
+          <w:sz w:val="22"/>
+          <w:szCs w:val="22"/>
+        </w:rPr>
+        <w:t>by deploying</w:t>
+      </w:r>
+      <w:r>
+        <w:rPr>
+          <w:sz w:val="22"/>
+          <w:szCs w:val="22"/>
+        </w:rPr>
+        <w:t xml:space="preserve"> </w:t>
+      </w:r>
+      <w:r>
+        <w:rPr>
+          <w:sz w:val="22"/>
+          <w:szCs w:val="22"/>
+        </w:rPr>
+        <w:t>GPT</w:t>
+      </w:r>
+      <w:r>
+        <w:rPr>
+          <w:sz w:val="22"/>
+          <w:szCs w:val="22"/>
+        </w:rPr>
+        <w:t>-</w:t>
+      </w:r>
+      <w:r>
+        <w:rPr>
+          <w:sz w:val="22"/>
+          <w:szCs w:val="22"/>
+        </w:rPr>
+        <w:t xml:space="preserve">4o (gpt-4o-mini) </w:t>
+      </w:r>
+      <w:r>
+        <w:rPr>
+          <w:sz w:val="22"/>
+          <w:szCs w:val="22"/>
+        </w:rPr>
+        <w:t>(</w:t>
+      </w:r>
+      <w:hyperlink r:id="rId11" w:history="1">
+        <w:r>
+          <w:rPr>
+            <w:rStyle w:val="Hyperlink"/>
+            <w:sz w:val="22"/>
+            <w:szCs w:val="22"/>
+          </w:rPr>
+          <w:t>https://openai.com/index/hello-gpt-4o/</w:t>
+        </w:r>
+      </w:hyperlink>
+      <w:r>
+        <w:rPr>
+          <w:sz w:val="22"/>
+          <w:szCs w:val="22"/>
+        </w:rPr>
+        <w:t xml:space="preserve">) </w:t>
+      </w:r>
+      <w:r>
+        <w:rPr>
+          <w:sz w:val="22"/>
+          <w:szCs w:val="22"/>
+        </w:rPr>
+        <w:t>through Microsoft Azure</w:t>
+      </w:r>
+      <w:r>
+        <w:rPr>
+          <w:sz w:val="22"/>
+          <w:szCs w:val="22"/>
+        </w:rPr>
+        <w:t xml:space="preserve"> (</w:t>
+      </w:r>
+      <w:hyperlink r:id="rId12" w:history="1">
+        <w:r>
+          <w:rPr>
+            <w:rStyle w:val="Hyperlink"/>
+            <w:sz w:val="22"/>
+            <w:szCs w:val="22"/>
+          </w:rPr>
+          <w:t>https://azure.microsoft.com</w:t>
+        </w:r>
+      </w:hyperlink>
+      <w:r>
+        <w:rPr>
+          <w:sz w:val="22"/>
+          <w:szCs w:val="22"/>
+        </w:rPr>
+        <w:t>).</w:t>
+      </w:r>
+      <w:r>
+        <w:rPr>
+          <w:sz w:val="22"/>
+          <w:szCs w:val="22"/>
+        </w:rPr>
+        <w:t xml:space="preserve"> </w:t>
+      </w:r>
+      <w:r>
+        <w:rPr>
+          <w:sz w:val="22"/>
+          <w:szCs w:val="22"/>
+        </w:rPr>
+        <w:t>GPT</w:t>
+      </w:r>
+      <w:r>
+        <w:rPr>
+          <w:sz w:val="22"/>
+          <w:szCs w:val="22"/>
+        </w:rPr>
+        <w:t>-</w:t>
+      </w:r>
+      <w:r>
+        <w:rPr>
+          <w:sz w:val="22"/>
+          <w:szCs w:val="22"/>
+        </w:rPr>
+        <w:t>4o was used for generating summaries and replaces the Hugging Face LLM as described below.</w:t>
+      </w:r>
+    </w:p>
+    <w:p>
+      <w:pPr>
         <w:pStyle w:val="Heading4"/>
       </w:pPr>
       <w:r>
-        <w:lastRenderedPageBreak/>
         <w:t>R Libraries</w:t>
       </w:r>
     </w:p>
@@ -1621,6 +1818,502 @@
         <w:pStyle w:val="Heading4"/>
       </w:pPr>
       <w:r>
+        <w:t>GPT-4o and Microsoft Azure</w:t>
+      </w:r>
+    </w:p>
+    <w:p>
+      <w:pPr>
+        <w:rPr>
+          <w:sz w:val="22"/>
+          <w:szCs w:val="22"/>
+        </w:rPr>
+      </w:pPr>
+      <w:r>
+        <w:rPr>
+          <w:sz w:val="22"/>
+          <w:szCs w:val="22"/>
+        </w:rPr>
+        <w:t>In a second ve</w:t>
+      </w:r>
+      <w:r>
+        <w:rPr>
+          <w:sz w:val="22"/>
+          <w:szCs w:val="22"/>
+        </w:rPr>
+        <w:t>r</w:t>
+      </w:r>
+      <w:r>
+        <w:rPr>
+          <w:sz w:val="22"/>
+          <w:szCs w:val="22"/>
+        </w:rPr>
+        <w:t xml:space="preserve">sion of the application provided, GPT-4o </w:t>
+      </w:r>
+      <w:r>
+        <w:rPr>
+          <w:sz w:val="22"/>
+          <w:szCs w:val="22"/>
+        </w:rPr>
+        <w:t>(</w:t>
+      </w:r>
+      <w:r>
+        <w:rPr>
+          <w:rFonts w:ascii="Courier New" w:hAnsi="Courier New" w:cs="Courier New"/>
+          <w:b/>
+          <w:bCs/>
+          <w:sz w:val="22"/>
+          <w:szCs w:val="22"/>
+        </w:rPr>
+        <w:t>gpt-4o-mini</w:t>
+      </w:r>
+      <w:r>
+        <w:rPr>
+          <w:sz w:val="22"/>
+          <w:szCs w:val="22"/>
+        </w:rPr>
+        <w:t xml:space="preserve">) </w:t>
+      </w:r>
+      <w:r>
+        <w:rPr>
+          <w:sz w:val="22"/>
+          <w:szCs w:val="22"/>
+        </w:rPr>
+        <w:t>replaces the Mistral 7B LLM.</w:t>
+      </w:r>
+      <w:r>
+        <w:rPr>
+          <w:sz w:val="22"/>
+          <w:szCs w:val="22"/>
+        </w:rPr>
+        <w:t xml:space="preserve"> As the summarization of text required significant processing time (</w:t>
+      </w:r>
+      <w:r>
+        <w:rPr>
+          <w:sz w:val="22"/>
+          <w:szCs w:val="22"/>
+        </w:rPr>
+        <w:t xml:space="preserve">1 hour or more), I chose to investigate a method to reduce that time through a Cloud-based solution. </w:t>
+      </w:r>
+      <w:r>
+        <w:rPr>
+          <w:sz w:val="22"/>
+          <w:szCs w:val="22"/>
+        </w:rPr>
+        <w:t>Using GPT</w:t>
+      </w:r>
+      <w:r>
+        <w:rPr>
+          <w:sz w:val="22"/>
+          <w:szCs w:val="22"/>
+        </w:rPr>
+        <w:t xml:space="preserve">-4o through </w:t>
+      </w:r>
+      <w:r>
+        <w:rPr>
+          <w:sz w:val="22"/>
+          <w:szCs w:val="22"/>
+        </w:rPr>
+        <w:t xml:space="preserve">Microsoft </w:t>
+      </w:r>
+      <w:r>
+        <w:rPr>
+          <w:sz w:val="22"/>
+          <w:szCs w:val="22"/>
+        </w:rPr>
+        <w:t>Azure</w:t>
+      </w:r>
+      <w:r>
+        <w:rPr>
+          <w:sz w:val="22"/>
+          <w:szCs w:val="22"/>
+        </w:rPr>
+        <w:t xml:space="preserve"> OpenAI</w:t>
+      </w:r>
+      <w:r>
+        <w:rPr>
+          <w:sz w:val="22"/>
+          <w:szCs w:val="22"/>
+        </w:rPr>
+        <w:t>, reduced this processing time to less than 10 seconds, a significant improvement</w:t>
+      </w:r>
+      <w:r>
+        <w:rPr>
+          <w:sz w:val="22"/>
+          <w:szCs w:val="22"/>
+        </w:rPr>
+        <w:t xml:space="preserve">. </w:t>
+      </w:r>
+    </w:p>
+    <w:p>
+      <w:pPr>
+        <w:rPr>
+          <w:sz w:val="22"/>
+          <w:szCs w:val="22"/>
+        </w:rPr>
+      </w:pPr>
+      <w:r>
+        <w:rPr>
+          <w:sz w:val="22"/>
+          <w:szCs w:val="22"/>
+        </w:rPr>
+        <w:t>GPT-4o is access</w:t>
+      </w:r>
+      <w:r>
+        <w:rPr>
+          <w:sz w:val="22"/>
+          <w:szCs w:val="22"/>
+        </w:rPr>
+        <w:t>ed</w:t>
+      </w:r>
+      <w:r>
+        <w:rPr>
+          <w:sz w:val="22"/>
+          <w:szCs w:val="22"/>
+        </w:rPr>
+        <w:t xml:space="preserve"> through a function that </w:t>
+      </w:r>
+      <w:r>
+        <w:rPr>
+          <w:sz w:val="22"/>
+          <w:szCs w:val="22"/>
+        </w:rPr>
+        <w:t xml:space="preserve">uses the REST API to </w:t>
+      </w:r>
+      <w:r>
+        <w:rPr>
+          <w:sz w:val="22"/>
+          <w:szCs w:val="22"/>
+        </w:rPr>
+        <w:t xml:space="preserve">POST </w:t>
+      </w:r>
+      <w:r>
+        <w:rPr>
+          <w:sz w:val="22"/>
+          <w:szCs w:val="22"/>
+        </w:rPr>
+        <w:t xml:space="preserve">a prompt to Azure OpenAI </w:t>
+      </w:r>
+      <w:r>
+        <w:rPr>
+          <w:sz w:val="22"/>
+          <w:szCs w:val="22"/>
+        </w:rPr>
+        <w:t>(</w:t>
+      </w:r>
+      <w:hyperlink r:id="rId13" w:history="1">
+        <w:r>
+          <w:rPr>
+            <w:rStyle w:val="Hyperlink"/>
+            <w:sz w:val="22"/>
+            <w:szCs w:val="22"/>
+          </w:rPr>
+          <w:t>https://azure.microsoft.com/en-us</w:t>
+        </w:r>
+        <w:r>
+          <w:rPr>
+            <w:rStyle w:val="Hyperlink"/>
+            <w:sz w:val="22"/>
+            <w:szCs w:val="22"/>
+          </w:rPr>
+          <w:t>/</w:t>
+        </w:r>
+        <w:r>
+          <w:rPr>
+            <w:rStyle w:val="Hyperlink"/>
+            <w:sz w:val="22"/>
+            <w:szCs w:val="22"/>
+          </w:rPr>
+          <w:t>products/ai-foundry/models/openai</w:t>
+        </w:r>
+      </w:hyperlink>
+      <w:r>
+        <w:rPr>
+          <w:sz w:val="22"/>
+          <w:szCs w:val="22"/>
+        </w:rPr>
+        <w:t xml:space="preserve">) </w:t>
+      </w:r>
+      <w:r>
+        <w:rPr>
+          <w:sz w:val="22"/>
+          <w:szCs w:val="22"/>
+        </w:rPr>
+        <w:t xml:space="preserve">and </w:t>
+      </w:r>
+      <w:r>
+        <w:rPr>
+          <w:sz w:val="22"/>
+          <w:szCs w:val="22"/>
+        </w:rPr>
+        <w:t xml:space="preserve">return a message in the form of a string of text. Azure OpenAI is a Microsoft </w:t>
+      </w:r>
+      <w:r>
+        <w:rPr>
+          <w:sz w:val="22"/>
+          <w:szCs w:val="22"/>
+        </w:rPr>
+        <w:t xml:space="preserve">implementation of the OpenAI project </w:t>
+      </w:r>
+      <w:r>
+        <w:rPr>
+          <w:sz w:val="22"/>
+          <w:szCs w:val="22"/>
+        </w:rPr>
+        <w:t>(</w:t>
+      </w:r>
+      <w:hyperlink r:id="rId14" w:history="1">
+        <w:r>
+          <w:rPr>
+            <w:rStyle w:val="Hyperlink"/>
+            <w:sz w:val="22"/>
+            <w:szCs w:val="22"/>
+          </w:rPr>
+          <w:t>https://openai.com</w:t>
+        </w:r>
+      </w:hyperlink>
+      <w:r>
+        <w:rPr>
+          <w:sz w:val="22"/>
+          <w:szCs w:val="22"/>
+        </w:rPr>
+        <w:t>) and allows deployment of a range of LLM models through Microsoft Foundry.</w:t>
+      </w:r>
+      <w:r>
+        <w:rPr>
+          <w:sz w:val="22"/>
+          <w:szCs w:val="22"/>
+        </w:rPr>
+        <w:t xml:space="preserve"> </w:t>
+      </w:r>
+      <w:r>
+        <w:rPr>
+          <w:sz w:val="22"/>
+          <w:szCs w:val="22"/>
+        </w:rPr>
+        <w:lastRenderedPageBreak/>
+        <w:t xml:space="preserve">The primary advantages include wrapping the LLM calls in a standard REST API </w:t>
+      </w:r>
+      <w:r>
+        <w:rPr>
+          <w:sz w:val="22"/>
+          <w:szCs w:val="22"/>
+        </w:rPr>
+        <w:t>format and offloading the LLM processing to a cloud-based environment instead of the local machine</w:t>
+      </w:r>
+      <w:r>
+        <w:rPr>
+          <w:sz w:val="22"/>
+          <w:szCs w:val="22"/>
+        </w:rPr>
+        <w:t>, which is used in the Hugging Face method.</w:t>
+      </w:r>
+    </w:p>
+    <w:p>
+      <w:pPr>
+        <w:rPr>
+          <w:sz w:val="22"/>
+          <w:szCs w:val="22"/>
+        </w:rPr>
+      </w:pPr>
+      <w:r>
+        <w:rPr>
+          <w:sz w:val="22"/>
+          <w:szCs w:val="22"/>
+        </w:rPr>
+        <w:t xml:space="preserve">Additional R libraries used to support this </w:t>
+      </w:r>
+      <w:r>
+        <w:rPr>
+          <w:sz w:val="22"/>
+          <w:szCs w:val="22"/>
+        </w:rPr>
+        <w:t>include:</w:t>
+      </w:r>
+      <w:r>
+        <w:rPr>
+          <w:sz w:val="22"/>
+          <w:szCs w:val="22"/>
+        </w:rPr>
+        <w:t xml:space="preserve"> 1)</w:t>
+      </w:r>
+      <w:r>
+        <w:rPr>
+          <w:sz w:val="22"/>
+          <w:szCs w:val="22"/>
+        </w:rPr>
+        <w:t xml:space="preserve"> </w:t>
+      </w:r>
+      <w:r>
+        <w:rPr>
+          <w:rFonts w:ascii="Courier New" w:hAnsi="Courier New" w:cs="Courier New"/>
+          <w:b/>
+          <w:bCs/>
+          <w:sz w:val="22"/>
+          <w:szCs w:val="22"/>
+        </w:rPr>
+        <w:t>httr</w:t>
+      </w:r>
+      <w:r>
+        <w:rPr>
+          <w:sz w:val="22"/>
+          <w:szCs w:val="22"/>
+        </w:rPr>
+        <w:t xml:space="preserve"> </w:t>
+      </w:r>
+      <w:r>
+        <w:rPr>
+          <w:sz w:val="22"/>
+          <w:szCs w:val="22"/>
+        </w:rPr>
+        <w:t xml:space="preserve">to send HTTP requests to a REST API, </w:t>
+      </w:r>
+      <w:r>
+        <w:rPr>
+          <w:sz w:val="22"/>
+          <w:szCs w:val="22"/>
+        </w:rPr>
+        <w:t xml:space="preserve">2) </w:t>
+      </w:r>
+      <w:r>
+        <w:rPr>
+          <w:rFonts w:ascii="Courier New" w:hAnsi="Courier New" w:cs="Courier New"/>
+          <w:b/>
+          <w:bCs/>
+          <w:sz w:val="22"/>
+          <w:szCs w:val="22"/>
+        </w:rPr>
+        <w:t>jsonlite</w:t>
+      </w:r>
+      <w:r>
+        <w:rPr>
+          <w:sz w:val="22"/>
+          <w:szCs w:val="22"/>
+        </w:rPr>
+        <w:t xml:space="preserve"> to convert </w:t>
+      </w:r>
+      <w:r>
+        <w:rPr>
+          <w:sz w:val="22"/>
+          <w:szCs w:val="22"/>
+        </w:rPr>
+        <w:t xml:space="preserve">the prompt to JSON and the returned </w:t>
+      </w:r>
+      <w:r>
+        <w:rPr>
+          <w:sz w:val="22"/>
+          <w:szCs w:val="22"/>
+        </w:rPr>
+        <w:t xml:space="preserve">summaries from JSON, and </w:t>
+      </w:r>
+      <w:r>
+        <w:rPr>
+          <w:sz w:val="22"/>
+          <w:szCs w:val="22"/>
+        </w:rPr>
+        <w:t xml:space="preserve">3) </w:t>
+      </w:r>
+      <w:r>
+        <w:rPr>
+          <w:rFonts w:ascii="Courier New" w:hAnsi="Courier New" w:cs="Courier New"/>
+          <w:b/>
+          <w:bCs/>
+          <w:sz w:val="22"/>
+          <w:szCs w:val="22"/>
+        </w:rPr>
+        <w:t>keyring</w:t>
+      </w:r>
+      <w:r>
+        <w:rPr>
+          <w:sz w:val="22"/>
+          <w:szCs w:val="22"/>
+        </w:rPr>
+        <w:t xml:space="preserve"> to retrieve and API key and endpoint for Microsoft Azure OpenAI</w:t>
+      </w:r>
+      <w:r>
+        <w:rPr>
+          <w:sz w:val="22"/>
+          <w:szCs w:val="22"/>
+        </w:rPr>
+        <w:t>.</w:t>
+      </w:r>
+    </w:p>
+    <w:p>
+      <w:pPr>
+        <w:rPr>
+          <w:sz w:val="22"/>
+          <w:szCs w:val="22"/>
+        </w:rPr>
+      </w:pPr>
+      <w:r>
+        <w:rPr>
+          <w:sz w:val="22"/>
+          <w:szCs w:val="22"/>
+        </w:rPr>
+        <w:t xml:space="preserve">NOTE: </w:t>
+      </w:r>
+      <w:r>
+        <w:rPr>
+          <w:sz w:val="22"/>
+          <w:szCs w:val="22"/>
+        </w:rPr>
+        <w:t>Most of</w:t>
+      </w:r>
+      <w:r>
+        <w:rPr>
+          <w:sz w:val="22"/>
+          <w:szCs w:val="22"/>
+        </w:rPr>
+        <w:t xml:space="preserve"> this document refers to the application built on Mistral 7B</w:t>
+      </w:r>
+      <w:r>
+        <w:rPr>
+          <w:sz w:val="22"/>
+          <w:szCs w:val="22"/>
+        </w:rPr>
+        <w:t xml:space="preserve">. </w:t>
+      </w:r>
+      <w:r>
+        <w:rPr>
+          <w:sz w:val="22"/>
+          <w:szCs w:val="22"/>
+        </w:rPr>
+        <w:t>The use of GPT-4o impacts steps 7 &amp; 8 in the workflow below, with the import of the Mistral 7B LLM via transformers replaced with a</w:t>
+      </w:r>
+      <w:r>
+        <w:rPr>
+          <w:sz w:val="22"/>
+          <w:szCs w:val="22"/>
+        </w:rPr>
+        <w:t xml:space="preserve"> function (</w:t>
+      </w:r>
+      <w:r>
+        <w:rPr>
+          <w:rFonts w:ascii="Courier New" w:hAnsi="Courier New" w:cs="Courier New"/>
+          <w:sz w:val="20"/>
+          <w:szCs w:val="20"/>
+        </w:rPr>
+        <w:t>azure_chat</w:t>
+      </w:r>
+      <w:r>
+        <w:rPr>
+          <w:sz w:val="22"/>
+          <w:szCs w:val="22"/>
+        </w:rPr>
+        <w:t xml:space="preserve">) that </w:t>
+      </w:r>
+      <w:r>
+        <w:rPr>
+          <w:sz w:val="22"/>
+          <w:szCs w:val="22"/>
+        </w:rPr>
+        <w:t>processes a REST API call to Azure.</w:t>
+      </w:r>
+    </w:p>
+    <w:p>
+      <w:pPr>
+        <w:pStyle w:val="Heading4"/>
+      </w:pPr>
+      <w:r>
         <w:t>Workflow</w:t>
       </w:r>
     </w:p>
@@ -1636,14 +2329,7 @@
           <w:sz w:val="22"/>
           <w:szCs w:val="22"/>
         </w:rPr>
-        <w:t>&amp;&amp;&amp;</w:t>
-      </w:r>
-      <w:r>
-        <w:rPr>
-          <w:sz w:val="22"/>
-          <w:szCs w:val="22"/>
-        </w:rPr>
-        <w:t xml:space="preserve"> This section outlines the individual steps through which the RAG corpus is </w:t>
+        <w:t xml:space="preserve">This section outlines the individual steps through which the RAG corpus is </w:t>
       </w:r>
       <w:r>
         <w:rPr>
@@ -1662,11 +2348,2102 @@
     </w:p>
     <w:p>
       <w:pPr>
-        <w:rPr>
-          <w:sz w:val="22"/>
-          <w:szCs w:val="22"/>
-        </w:rPr>
-      </w:pPr>
+        <w:numPr>
+          <w:ilvl w:val="0"/>
+          <w:numId w:val="17"/>
+        </w:numPr>
+        <w:spacing w:after="120"/>
+        <w:rPr>
+          <w:sz w:val="22"/>
+          <w:szCs w:val="22"/>
+        </w:rPr>
+      </w:pPr>
+      <w:r>
+        <w:rPr>
+          <w:b/>
+          <w:bCs/>
+          <w:sz w:val="22"/>
+          <w:szCs w:val="22"/>
+        </w:rPr>
+        <w:t>Load Libraries</w:t>
+      </w:r>
+      <w:r>
+        <w:rPr>
+          <w:sz w:val="22"/>
+          <w:szCs w:val="22"/>
+        </w:rPr>
+        <w:t xml:space="preserve"> – load the required R libraries as discussed in the previous section.</w:t>
+      </w:r>
+    </w:p>
+    <w:p>
+      <w:pPr>
+        <w:numPr>
+          <w:ilvl w:val="0"/>
+          <w:numId w:val="17"/>
+        </w:numPr>
+        <w:spacing w:after="120"/>
+        <w:rPr>
+          <w:sz w:val="22"/>
+          <w:szCs w:val="22"/>
+        </w:rPr>
+      </w:pPr>
+      <w:r>
+        <w:rPr>
+          <w:b/>
+          <w:bCs/>
+          <w:sz w:val="22"/>
+          <w:szCs w:val="22"/>
+        </w:rPr>
+        <w:t>FLAGs</w:t>
+      </w:r>
+      <w:r>
+        <w:rPr>
+          <w:sz w:val="22"/>
+          <w:szCs w:val="22"/>
+        </w:rPr>
+        <w:t xml:space="preserve"> – set values for </w:t>
+      </w:r>
+      <w:r>
+        <w:rPr>
+          <w:sz w:val="22"/>
+          <w:szCs w:val="22"/>
+        </w:rPr>
+        <w:t>initializing</w:t>
+      </w:r>
+      <w:r>
+        <w:rPr>
+          <w:sz w:val="22"/>
+          <w:szCs w:val="22"/>
+        </w:rPr>
+        <w:t xml:space="preserve"> and embedding flags. These control whether </w:t>
+      </w:r>
+      <w:r>
+        <w:rPr>
+          <w:sz w:val="22"/>
+          <w:szCs w:val="22"/>
+        </w:rPr>
+        <w:t xml:space="preserve">the initialization and embedding sections are processed. After processing the first time, there is no value in repeating </w:t>
+      </w:r>
+      <w:r>
+        <w:rPr>
+          <w:sz w:val="22"/>
+          <w:szCs w:val="22"/>
+        </w:rPr>
+        <w:t>the processing, and these flags can be set to FALSE.</w:t>
+      </w:r>
+    </w:p>
+    <w:p>
+      <w:pPr>
+        <w:pStyle w:val="ListParagraph"/>
+        <w:numPr>
+          <w:ilvl w:val="0"/>
+          <w:numId w:val="17"/>
+        </w:numPr>
+        <w:spacing w:after="120"/>
+        <w:rPr>
+          <w:sz w:val="22"/>
+          <w:szCs w:val="22"/>
+        </w:rPr>
+      </w:pPr>
+      <w:r>
+        <w:rPr>
+          <w:b/>
+          <w:bCs/>
+          <w:sz w:val="22"/>
+          <w:szCs w:val="22"/>
+        </w:rPr>
+        <w:t>Initialization</w:t>
+      </w:r>
+      <w:r>
+        <w:rPr>
+          <w:sz w:val="22"/>
+          <w:szCs w:val="22"/>
+        </w:rPr>
+        <w:t xml:space="preserve"> - build a reference library of the </w:t>
+      </w:r>
+      <w:r>
+        <w:rPr>
+          <w:sz w:val="22"/>
+          <w:szCs w:val="22"/>
+        </w:rPr>
+        <w:t>executive orders provided.</w:t>
+      </w:r>
+      <w:r>
+        <w:rPr>
+          <w:sz w:val="22"/>
+          <w:szCs w:val="22"/>
+        </w:rPr>
+        <w:t xml:space="preserve"> This section is controlled by </w:t>
+      </w:r>
+      <w:r>
+        <w:rPr>
+          <w:rFonts w:ascii="Courier New" w:hAnsi="Courier New" w:cs="Courier New"/>
+          <w:sz w:val="20"/>
+          <w:szCs w:val="20"/>
+        </w:rPr>
+        <w:t>init_flag</w:t>
+      </w:r>
+      <w:r>
+        <w:rPr>
+          <w:sz w:val="22"/>
+          <w:szCs w:val="22"/>
+        </w:rPr>
+        <w:t xml:space="preserve">. </w:t>
+      </w:r>
+      <w:r>
+        <w:rPr>
+          <w:sz w:val="22"/>
+          <w:szCs w:val="22"/>
+        </w:rPr>
+        <w:t xml:space="preserve">If </w:t>
+      </w:r>
+      <w:r>
+        <w:rPr>
+          <w:rFonts w:ascii="Courier New" w:hAnsi="Courier New" w:cs="Courier New"/>
+          <w:sz w:val="20"/>
+          <w:szCs w:val="20"/>
+        </w:rPr>
+        <w:t>init_flag = FALSE</w:t>
+      </w:r>
+      <w:r>
+        <w:rPr>
+          <w:sz w:val="20"/>
+          <w:szCs w:val="20"/>
+        </w:rPr>
+        <w:t xml:space="preserve"> </w:t>
+      </w:r>
+      <w:r>
+        <w:rPr>
+          <w:sz w:val="22"/>
+          <w:szCs w:val="22"/>
+        </w:rPr>
+        <w:t>then the reference library is loaded form a CSV file</w:t>
+      </w:r>
+      <w:r>
+        <w:rPr>
+          <w:sz w:val="22"/>
+          <w:szCs w:val="22"/>
+        </w:rPr>
+        <w:t>.</w:t>
+      </w:r>
+      <w:r>
+        <w:rPr>
+          <w:sz w:val="22"/>
+          <w:szCs w:val="22"/>
+        </w:rPr>
+        <w:t xml:space="preserve"> Otherwise</w:t>
+      </w:r>
+      <w:r>
+        <w:rPr>
+          <w:sz w:val="22"/>
+          <w:szCs w:val="22"/>
+        </w:rPr>
+        <w:t xml:space="preserve">, we load the original </w:t>
+      </w:r>
+      <w:r>
+        <w:rPr>
+          <w:sz w:val="22"/>
+          <w:szCs w:val="22"/>
+        </w:rPr>
+        <w:t xml:space="preserve">reference file provided with links to </w:t>
+      </w:r>
+      <w:r>
+        <w:rPr>
+          <w:sz w:val="22"/>
+          <w:szCs w:val="22"/>
+        </w:rPr>
+        <w:t>Executive Orders (EO) online</w:t>
+      </w:r>
+      <w:r>
+        <w:rPr>
+          <w:sz w:val="22"/>
+          <w:szCs w:val="22"/>
+        </w:rPr>
+        <w:t>.</w:t>
+      </w:r>
+      <w:r>
+        <w:rPr>
+          <w:sz w:val="22"/>
+          <w:szCs w:val="22"/>
+        </w:rPr>
+        <w:t xml:space="preserve"> The data frame is stripped to just </w:t>
+      </w:r>
+      <w:r>
+        <w:rPr>
+          <w:b/>
+          <w:bCs/>
+          <w:sz w:val="22"/>
+          <w:szCs w:val="22"/>
+        </w:rPr>
+        <w:t>eo_id</w:t>
+      </w:r>
+      <w:r>
+        <w:rPr>
+          <w:sz w:val="22"/>
+          <w:szCs w:val="22"/>
+        </w:rPr>
+        <w:t xml:space="preserve">, </w:t>
+      </w:r>
+      <w:r>
+        <w:rPr>
+          <w:b/>
+          <w:bCs/>
+          <w:sz w:val="22"/>
+          <w:szCs w:val="22"/>
+        </w:rPr>
+        <w:t>publication_date</w:t>
+      </w:r>
+      <w:r>
+        <w:rPr>
+          <w:sz w:val="22"/>
+          <w:szCs w:val="22"/>
+        </w:rPr>
+        <w:t xml:space="preserve">, and </w:t>
+      </w:r>
+      <w:r>
+        <w:rPr>
+          <w:b/>
+          <w:bCs/>
+          <w:sz w:val="22"/>
+          <w:szCs w:val="22"/>
+        </w:rPr>
+        <w:t>title</w:t>
+      </w:r>
+      <w:r>
+        <w:rPr>
+          <w:b/>
+          <w:bCs/>
+          <w:sz w:val="22"/>
+          <w:szCs w:val="22"/>
+        </w:rPr>
+        <w:t xml:space="preserve">, </w:t>
+      </w:r>
+      <w:r>
+        <w:rPr>
+          <w:sz w:val="22"/>
+          <w:szCs w:val="22"/>
+        </w:rPr>
+        <w:t xml:space="preserve">then the cleaned text </w:t>
+      </w:r>
+      <w:r>
+        <w:rPr>
+          <w:sz w:val="22"/>
+          <w:szCs w:val="22"/>
+        </w:rPr>
+        <w:t>provided in</w:t>
+      </w:r>
+      <w:r>
+        <w:rPr>
+          <w:b/>
+          <w:bCs/>
+          <w:sz w:val="22"/>
+          <w:szCs w:val="22"/>
+        </w:rPr>
+        <w:t xml:space="preserve"> </w:t>
+      </w:r>
+      <w:r>
+        <w:rPr>
+          <w:rFonts w:ascii="Courier New" w:hAnsi="Courier New" w:cs="Courier New"/>
+          <w:b/>
+          <w:bCs/>
+          <w:sz w:val="20"/>
+          <w:szCs w:val="20"/>
+        </w:rPr>
+        <w:t>executive_orders_cleaned.zip</w:t>
+      </w:r>
+      <w:r>
+        <w:rPr>
+          <w:rFonts w:ascii="Courier New" w:hAnsi="Courier New" w:cs="Courier New"/>
+          <w:sz w:val="20"/>
+          <w:szCs w:val="20"/>
+        </w:rPr>
+        <w:t xml:space="preserve"> </w:t>
+      </w:r>
+      <w:r>
+        <w:rPr>
+          <w:rFonts w:cs="Courier New"/>
+          <w:sz w:val="22"/>
+          <w:szCs w:val="22"/>
+        </w:rPr>
+        <w:t xml:space="preserve">is </w:t>
+      </w:r>
+      <w:r>
+        <w:rPr>
+          <w:rFonts w:cs="Courier New"/>
+          <w:sz w:val="22"/>
+          <w:szCs w:val="22"/>
+        </w:rPr>
+        <w:t xml:space="preserve">loaded as a new column. The output is </w:t>
+      </w:r>
+      <w:r>
+        <w:rPr>
+          <w:rFonts w:cs="Courier New"/>
+          <w:sz w:val="22"/>
+          <w:szCs w:val="22"/>
+        </w:rPr>
+        <w:t xml:space="preserve">the </w:t>
+      </w:r>
+      <w:r>
+        <w:rPr>
+          <w:rFonts w:ascii="Courier New" w:hAnsi="Courier New" w:cs="Courier New"/>
+          <w:b/>
+          <w:bCs/>
+          <w:sz w:val="22"/>
+          <w:szCs w:val="22"/>
+        </w:rPr>
+        <w:t>eo_corpus</w:t>
+      </w:r>
+      <w:r>
+        <w:rPr>
+          <w:sz w:val="22"/>
+          <w:szCs w:val="22"/>
+        </w:rPr>
+        <w:t xml:space="preserve"> data frame</w:t>
+      </w:r>
+      <w:r>
+        <w:rPr>
+          <w:sz w:val="22"/>
+          <w:szCs w:val="22"/>
+        </w:rPr>
+        <w:t xml:space="preserve">, which is also saved to </w:t>
+      </w:r>
+      <w:r>
+        <w:rPr>
+          <w:sz w:val="22"/>
+          <w:szCs w:val="22"/>
+        </w:rPr>
+        <w:t>a C</w:t>
+      </w:r>
+      <w:r>
+        <w:rPr>
+          <w:sz w:val="22"/>
+          <w:szCs w:val="22"/>
+        </w:rPr>
+        <w:t xml:space="preserve">SV for easier reference in </w:t>
+      </w:r>
+      <w:r>
+        <w:rPr>
+          <w:sz w:val="22"/>
+          <w:szCs w:val="22"/>
+        </w:rPr>
+        <w:t xml:space="preserve">the </w:t>
+      </w:r>
+      <w:r>
+        <w:rPr>
+          <w:sz w:val="22"/>
+          <w:szCs w:val="22"/>
+        </w:rPr>
+        <w:t>future - load text one, use repeatedly</w:t>
+      </w:r>
+      <w:r>
+        <w:rPr>
+          <w:sz w:val="22"/>
+          <w:szCs w:val="22"/>
+        </w:rPr>
+        <w:t>.</w:t>
+      </w:r>
+    </w:p>
+    <w:p>
+      <w:pPr>
+        <w:numPr>
+          <w:ilvl w:val="0"/>
+          <w:numId w:val="19"/>
+        </w:numPr>
+        <w:spacing w:after="120"/>
+        <w:rPr>
+          <w:sz w:val="22"/>
+          <w:szCs w:val="22"/>
+        </w:rPr>
+      </w:pPr>
+      <w:r>
+        <w:rPr>
+          <w:b/>
+          <w:bCs/>
+          <w:sz w:val="22"/>
+          <w:szCs w:val="22"/>
+        </w:rPr>
+        <w:t>Chunk RAG Corpus</w:t>
+      </w:r>
+      <w:r>
+        <w:rPr>
+          <w:sz w:val="22"/>
+          <w:szCs w:val="22"/>
+        </w:rPr>
+        <w:t xml:space="preserve"> – break the text from the executive orders into sentence length chunks.</w:t>
+      </w:r>
+      <w:r>
+        <w:rPr>
+          <w:sz w:val="22"/>
+          <w:szCs w:val="22"/>
+        </w:rPr>
+        <w:t xml:space="preserve"> This section starts by defining the </w:t>
+      </w:r>
+      <w:r>
+        <w:rPr>
+          <w:rFonts w:ascii="Courier New" w:hAnsi="Courier New" w:cs="Courier New"/>
+          <w:b/>
+          <w:bCs/>
+          <w:sz w:val="20"/>
+          <w:szCs w:val="20"/>
+        </w:rPr>
+        <w:t>chunk_text_by_sentence</w:t>
+      </w:r>
+      <w:r>
+        <w:rPr>
+          <w:sz w:val="22"/>
+          <w:szCs w:val="22"/>
+        </w:rPr>
+        <w:t xml:space="preserve"> </w:t>
+      </w:r>
+      <w:r>
+        <w:rPr>
+          <w:sz w:val="22"/>
+          <w:szCs w:val="22"/>
+        </w:rPr>
+        <w:t xml:space="preserve"> function, which </w:t>
+      </w:r>
+      <w:r>
+        <w:rPr>
+          <w:sz w:val="22"/>
+          <w:szCs w:val="22"/>
+        </w:rPr>
+        <w:t xml:space="preserve">accepts a </w:t>
+      </w:r>
+      <w:r>
+        <w:rPr>
+          <w:sz w:val="22"/>
+          <w:szCs w:val="22"/>
+        </w:rPr>
+        <w:t>single text document and breaks it into multiple sentence-length chunks.</w:t>
+      </w:r>
+      <w:r>
+        <w:rPr>
+          <w:sz w:val="22"/>
+          <w:szCs w:val="22"/>
+        </w:rPr>
+        <w:t xml:space="preserve"> The rest of this section is controlled by </w:t>
+      </w:r>
+      <w:r>
+        <w:rPr>
+          <w:rFonts w:ascii="Courier New" w:hAnsi="Courier New" w:cs="Courier New"/>
+          <w:sz w:val="20"/>
+          <w:szCs w:val="20"/>
+        </w:rPr>
+        <w:t>embed_flag</w:t>
+      </w:r>
+      <w:r>
+        <w:rPr>
+          <w:sz w:val="22"/>
+          <w:szCs w:val="22"/>
+        </w:rPr>
+        <w:t xml:space="preserve">. </w:t>
+      </w:r>
+      <w:r>
+        <w:rPr>
+          <w:sz w:val="22"/>
+          <w:szCs w:val="22"/>
+        </w:rPr>
+        <w:t xml:space="preserve">If </w:t>
+      </w:r>
+      <w:r>
+        <w:rPr>
+          <w:rFonts w:ascii="Courier New" w:hAnsi="Courier New" w:cs="Courier New"/>
+          <w:sz w:val="20"/>
+          <w:szCs w:val="20"/>
+        </w:rPr>
+        <w:t>embed_flag = FALSE</w:t>
+      </w:r>
+      <w:r>
+        <w:rPr>
+          <w:sz w:val="20"/>
+          <w:szCs w:val="20"/>
+        </w:rPr>
+        <w:t xml:space="preserve"> </w:t>
+      </w:r>
+      <w:r>
+        <w:rPr>
+          <w:sz w:val="22"/>
+          <w:szCs w:val="22"/>
+        </w:rPr>
+        <w:t>then the chunked text is loaded form a CSV file</w:t>
+      </w:r>
+      <w:r>
+        <w:rPr>
+          <w:sz w:val="22"/>
+          <w:szCs w:val="22"/>
+        </w:rPr>
+        <w:t xml:space="preserve">. </w:t>
+      </w:r>
+    </w:p>
+    <w:p>
+      <w:pPr>
+        <w:spacing w:after="120"/>
+        <w:ind w:left="720"/>
+        <w:rPr>
+          <w:sz w:val="22"/>
+          <w:szCs w:val="22"/>
+        </w:rPr>
+      </w:pPr>
+      <w:r>
+        <w:rPr>
+          <w:sz w:val="22"/>
+          <w:szCs w:val="22"/>
+        </w:rPr>
+        <w:t>T</w:t>
+      </w:r>
+      <w:r>
+        <w:rPr>
+          <w:sz w:val="22"/>
+          <w:szCs w:val="22"/>
+        </w:rPr>
+        <w:t xml:space="preserve">he </w:t>
+      </w:r>
+      <w:r>
+        <w:rPr>
+          <w:sz w:val="22"/>
+          <w:szCs w:val="22"/>
+        </w:rPr>
+        <w:t>tidyverse</w:t>
+      </w:r>
+      <w:r>
+        <w:rPr>
+          <w:sz w:val="22"/>
+          <w:szCs w:val="22"/>
+        </w:rPr>
+        <w:t xml:space="preserve"> </w:t>
+      </w:r>
+      <w:r>
+        <w:rPr>
+          <w:rFonts w:ascii="Courier New" w:hAnsi="Courier New" w:cs="Courier New"/>
+          <w:sz w:val="20"/>
+          <w:szCs w:val="20"/>
+        </w:rPr>
+        <w:t>map()</w:t>
+      </w:r>
+      <w:r>
+        <w:rPr>
+          <w:sz w:val="20"/>
+          <w:szCs w:val="20"/>
+        </w:rPr>
+        <w:t xml:space="preserve"> </w:t>
+      </w:r>
+      <w:r>
+        <w:rPr>
+          <w:sz w:val="22"/>
+          <w:szCs w:val="22"/>
+        </w:rPr>
+        <w:t>function</w:t>
+      </w:r>
+      <w:r>
+        <w:rPr>
+          <w:sz w:val="22"/>
+          <w:szCs w:val="22"/>
+        </w:rPr>
+        <w:t xml:space="preserve"> </w:t>
+      </w:r>
+      <w:r>
+        <w:rPr>
+          <w:sz w:val="22"/>
+          <w:szCs w:val="22"/>
+        </w:rPr>
+        <w:t xml:space="preserve">is used </w:t>
+      </w:r>
+      <w:r>
+        <w:rPr>
+          <w:sz w:val="22"/>
+          <w:szCs w:val="22"/>
+        </w:rPr>
+        <w:t xml:space="preserve">to apply the </w:t>
+      </w:r>
+      <w:r>
+        <w:rPr>
+          <w:rFonts w:ascii="Courier New" w:hAnsi="Courier New" w:cs="Courier New"/>
+          <w:sz w:val="20"/>
+          <w:szCs w:val="20"/>
+        </w:rPr>
+        <w:t>chunk_text_by_sentence</w:t>
+      </w:r>
+      <w:r>
+        <w:rPr>
+          <w:sz w:val="20"/>
+          <w:szCs w:val="20"/>
+        </w:rPr>
+        <w:t xml:space="preserve"> </w:t>
+      </w:r>
+      <w:r>
+        <w:rPr>
+          <w:sz w:val="22"/>
+          <w:szCs w:val="22"/>
+        </w:rPr>
+        <w:t xml:space="preserve">function to each </w:t>
+      </w:r>
+      <w:r>
+        <w:rPr>
+          <w:sz w:val="22"/>
+          <w:szCs w:val="22"/>
+        </w:rPr>
+        <w:t xml:space="preserve">executive order in the main reference </w:t>
+      </w:r>
+      <w:r>
+        <w:rPr>
+          <w:rFonts w:ascii="Courier New" w:hAnsi="Courier New" w:cs="Courier New"/>
+          <w:sz w:val="20"/>
+          <w:szCs w:val="20"/>
+        </w:rPr>
+        <w:t>eo_corpus</w:t>
+      </w:r>
+      <w:r>
+        <w:rPr>
+          <w:sz w:val="22"/>
+          <w:szCs w:val="22"/>
+        </w:rPr>
+        <w:t xml:space="preserve"> generated in the prior section. The resulting data frame has </w:t>
+      </w:r>
+      <w:r>
+        <w:rPr>
+          <w:sz w:val="22"/>
+          <w:szCs w:val="22"/>
+        </w:rPr>
+        <w:t>one row per chunk</w:t>
+      </w:r>
+      <w:r>
+        <w:rPr>
+          <w:sz w:val="22"/>
+          <w:szCs w:val="22"/>
+        </w:rPr>
+        <w:t>.</w:t>
+      </w:r>
+      <w:r>
+        <w:rPr>
+          <w:sz w:val="22"/>
+          <w:szCs w:val="22"/>
+        </w:rPr>
+        <w:t xml:space="preserve"> We also add </w:t>
+      </w:r>
+      <w:r>
+        <w:rPr>
+          <w:sz w:val="22"/>
+          <w:szCs w:val="22"/>
+        </w:rPr>
+        <w:t>the number of characters per chunk</w:t>
+      </w:r>
+      <w:r>
+        <w:rPr>
+          <w:sz w:val="22"/>
+          <w:szCs w:val="22"/>
+        </w:rPr>
+        <w:t xml:space="preserve"> and </w:t>
+      </w:r>
+      <w:r>
+        <w:rPr>
+          <w:sz w:val="22"/>
+          <w:szCs w:val="22"/>
+        </w:rPr>
+        <w:t>c</w:t>
+      </w:r>
+      <w:r>
+        <w:rPr>
+          <w:sz w:val="22"/>
+          <w:szCs w:val="22"/>
+        </w:rPr>
+        <w:t>reate a chunk ID for each row</w:t>
+      </w:r>
+      <w:r>
+        <w:rPr>
+          <w:sz w:val="22"/>
+          <w:szCs w:val="22"/>
+        </w:rPr>
+        <w:t>.</w:t>
+      </w:r>
+      <w:r>
+        <w:rPr>
+          <w:sz w:val="22"/>
+          <w:szCs w:val="22"/>
+        </w:rPr>
+        <w:t xml:space="preserve"> The output is the </w:t>
+      </w:r>
+      <w:r>
+        <w:rPr>
+          <w:rFonts w:ascii="Courier New" w:hAnsi="Courier New" w:cs="Courier New"/>
+          <w:b/>
+          <w:bCs/>
+          <w:sz w:val="20"/>
+          <w:szCs w:val="20"/>
+        </w:rPr>
+        <w:t>chunked_corpus</w:t>
+      </w:r>
+      <w:r>
+        <w:rPr>
+          <w:sz w:val="20"/>
+          <w:szCs w:val="20"/>
+        </w:rPr>
+        <w:t xml:space="preserve"> </w:t>
+      </w:r>
+      <w:r>
+        <w:rPr>
+          <w:sz w:val="22"/>
+          <w:szCs w:val="22"/>
+        </w:rPr>
+        <w:t>data frame</w:t>
+      </w:r>
+      <w:r>
+        <w:rPr>
+          <w:sz w:val="22"/>
+          <w:szCs w:val="22"/>
+        </w:rPr>
+        <w:t xml:space="preserve"> which is saved </w:t>
+      </w:r>
+      <w:r>
+        <w:rPr>
+          <w:sz w:val="22"/>
+          <w:szCs w:val="22"/>
+        </w:rPr>
+        <w:t>to a CSV file for later reference</w:t>
+      </w:r>
+      <w:r>
+        <w:rPr>
+          <w:sz w:val="22"/>
+          <w:szCs w:val="22"/>
+        </w:rPr>
+        <w:t>.</w:t>
+      </w:r>
+    </w:p>
+    <w:p>
+      <w:pPr>
+        <w:numPr>
+          <w:ilvl w:val="0"/>
+          <w:numId w:val="17"/>
+        </w:numPr>
+        <w:spacing w:after="120"/>
+        <w:rPr>
+          <w:sz w:val="22"/>
+          <w:szCs w:val="22"/>
+        </w:rPr>
+      </w:pPr>
+      <w:r>
+        <w:rPr>
+          <w:b/>
+          <w:bCs/>
+          <w:sz w:val="22"/>
+          <w:szCs w:val="22"/>
+        </w:rPr>
+        <w:t>Embed the RAG Corpus</w:t>
+      </w:r>
+      <w:r>
+        <w:rPr>
+          <w:sz w:val="22"/>
+          <w:szCs w:val="22"/>
+        </w:rPr>
+        <w:t xml:space="preserve"> </w:t>
+      </w:r>
+      <w:r>
+        <w:rPr>
+          <w:sz w:val="22"/>
+          <w:szCs w:val="22"/>
+        </w:rPr>
+        <w:t>–</w:t>
+      </w:r>
+      <w:r>
+        <w:rPr>
+          <w:sz w:val="22"/>
+          <w:szCs w:val="22"/>
+        </w:rPr>
+        <w:t xml:space="preserve"> convert</w:t>
+      </w:r>
+      <w:r>
+        <w:rPr>
+          <w:sz w:val="22"/>
+          <w:szCs w:val="22"/>
+        </w:rPr>
+        <w:t xml:space="preserve">s the </w:t>
+      </w:r>
+      <w:r>
+        <w:rPr>
+          <w:sz w:val="22"/>
+          <w:szCs w:val="22"/>
+        </w:rPr>
+        <w:t>text chunks to vectors</w:t>
+      </w:r>
+      <w:r>
+        <w:rPr>
+          <w:sz w:val="22"/>
+          <w:szCs w:val="22"/>
+        </w:rPr>
+        <w:t xml:space="preserve"> using the MiniLM model. </w:t>
+      </w:r>
+      <w:r>
+        <w:rPr>
+          <w:sz w:val="22"/>
+          <w:szCs w:val="22"/>
+        </w:rPr>
+        <w:t xml:space="preserve">This section starts by loading the MiniLM model using the </w:t>
+      </w:r>
+      <w:r>
+        <w:rPr>
+          <w:sz w:val="22"/>
+          <w:szCs w:val="22"/>
+        </w:rPr>
+        <w:t xml:space="preserve">Python </w:t>
+      </w:r>
+      <w:r>
+        <w:rPr>
+          <w:rFonts w:ascii="Courier New" w:hAnsi="Courier New" w:cs="Courier New"/>
+          <w:b/>
+          <w:bCs/>
+          <w:sz w:val="20"/>
+          <w:szCs w:val="20"/>
+        </w:rPr>
+        <w:t>sentence-transformers</w:t>
+      </w:r>
+      <w:r>
+        <w:rPr>
+          <w:sz w:val="20"/>
+          <w:szCs w:val="20"/>
+        </w:rPr>
+        <w:t xml:space="preserve"> </w:t>
+      </w:r>
+      <w:r>
+        <w:rPr>
+          <w:sz w:val="22"/>
+          <w:szCs w:val="22"/>
+        </w:rPr>
+        <w:t>library</w:t>
+      </w:r>
+      <w:r>
+        <w:rPr>
+          <w:sz w:val="22"/>
+          <w:szCs w:val="22"/>
+        </w:rPr>
+        <w:t xml:space="preserve">. </w:t>
+      </w:r>
+      <w:r>
+        <w:rPr>
+          <w:sz w:val="22"/>
+          <w:szCs w:val="22"/>
+        </w:rPr>
+        <w:t xml:space="preserve">This </w:t>
+      </w:r>
+      <w:r>
+        <w:rPr>
+          <w:sz w:val="22"/>
+          <w:szCs w:val="22"/>
+        </w:rPr>
+        <w:t xml:space="preserve">library </w:t>
+      </w:r>
+      <w:r>
+        <w:rPr>
+          <w:sz w:val="22"/>
+          <w:szCs w:val="22"/>
+        </w:rPr>
+        <w:t>will be used both for embedding the RAG corpus and the user query.</w:t>
+      </w:r>
+    </w:p>
+    <w:p>
+      <w:pPr>
+        <w:tabs>
+          <w:tab w:val="num" w:pos="1440"/>
+        </w:tabs>
+        <w:spacing w:after="120"/>
+        <w:ind w:left="720"/>
+        <w:rPr>
+          <w:sz w:val="22"/>
+          <w:szCs w:val="22"/>
+        </w:rPr>
+      </w:pPr>
+      <w:r>
+        <w:rPr>
+          <w:sz w:val="22"/>
+          <w:szCs w:val="22"/>
+        </w:rPr>
+        <w:lastRenderedPageBreak/>
+        <w:t xml:space="preserve">The rest of the section is controlled again by </w:t>
+      </w:r>
+      <w:r>
+        <w:rPr>
+          <w:rFonts w:ascii="Courier New" w:hAnsi="Courier New" w:cs="Courier New"/>
+          <w:sz w:val="20"/>
+          <w:szCs w:val="20"/>
+        </w:rPr>
+        <w:t>embed_flag</w:t>
+      </w:r>
+      <w:r>
+        <w:rPr>
+          <w:sz w:val="22"/>
+          <w:szCs w:val="22"/>
+        </w:rPr>
+        <w:t xml:space="preserve">. </w:t>
+      </w:r>
+      <w:r>
+        <w:rPr>
+          <w:sz w:val="22"/>
+          <w:szCs w:val="22"/>
+        </w:rPr>
+        <w:t xml:space="preserve">If </w:t>
+      </w:r>
+      <w:r>
+        <w:rPr>
+          <w:rFonts w:ascii="Courier New" w:hAnsi="Courier New" w:cs="Courier New"/>
+          <w:sz w:val="20"/>
+          <w:szCs w:val="20"/>
+        </w:rPr>
+        <w:t>embed_flag = FALSE</w:t>
+      </w:r>
+      <w:r>
+        <w:rPr>
+          <w:sz w:val="20"/>
+          <w:szCs w:val="20"/>
+        </w:rPr>
+        <w:t xml:space="preserve"> </w:t>
+      </w:r>
+      <w:r>
+        <w:rPr>
+          <w:sz w:val="22"/>
+          <w:szCs w:val="22"/>
+        </w:rPr>
+        <w:t xml:space="preserve">then the </w:t>
+      </w:r>
+      <w:r>
+        <w:rPr>
+          <w:sz w:val="22"/>
+          <w:szCs w:val="22"/>
+        </w:rPr>
+        <w:t>embedded</w:t>
+      </w:r>
+      <w:r>
+        <w:rPr>
+          <w:sz w:val="22"/>
+          <w:szCs w:val="22"/>
+        </w:rPr>
+        <w:t xml:space="preserve"> text</w:t>
+      </w:r>
+      <w:r>
+        <w:rPr>
+          <w:sz w:val="22"/>
+          <w:szCs w:val="22"/>
+        </w:rPr>
+        <w:t xml:space="preserve"> is loaded from an RDS file. Note that CSV will not support the vectors in the data frame, so RDS is used instead.</w:t>
+      </w:r>
+      <w:r>
+        <w:rPr>
+          <w:sz w:val="22"/>
+          <w:szCs w:val="22"/>
+        </w:rPr>
+        <w:t xml:space="preserve"> </w:t>
+      </w:r>
+      <w:r>
+        <w:rPr>
+          <w:sz w:val="22"/>
+          <w:szCs w:val="22"/>
+        </w:rPr>
+        <w:t xml:space="preserve">Using the </w:t>
+      </w:r>
+      <w:r>
+        <w:rPr>
+          <w:rFonts w:ascii="Courier New" w:hAnsi="Courier New" w:cs="Courier New"/>
+          <w:sz w:val="20"/>
+          <w:szCs w:val="20"/>
+        </w:rPr>
+        <w:t>map()</w:t>
+      </w:r>
+      <w:r>
+        <w:rPr>
+          <w:sz w:val="20"/>
+          <w:szCs w:val="20"/>
+        </w:rPr>
+        <w:t xml:space="preserve"> </w:t>
+      </w:r>
+      <w:r>
+        <w:rPr>
+          <w:sz w:val="22"/>
+          <w:szCs w:val="22"/>
+        </w:rPr>
+        <w:t xml:space="preserve">function again, </w:t>
+      </w:r>
+      <w:r>
+        <w:rPr>
+          <w:sz w:val="22"/>
+          <w:szCs w:val="22"/>
+        </w:rPr>
+        <w:t xml:space="preserve">the MiniLM model is used to embed each chunk of text in </w:t>
+      </w:r>
+      <w:r>
+        <w:rPr>
+          <w:rFonts w:ascii="Courier New" w:hAnsi="Courier New" w:cs="Courier New"/>
+          <w:sz w:val="20"/>
+          <w:szCs w:val="20"/>
+        </w:rPr>
+        <w:t>chunked_corpus</w:t>
+      </w:r>
+      <w:r>
+        <w:rPr>
+          <w:sz w:val="22"/>
+          <w:szCs w:val="22"/>
+        </w:rPr>
+        <w:t xml:space="preserve">. </w:t>
+      </w:r>
+      <w:r>
+        <w:rPr>
+          <w:sz w:val="22"/>
+          <w:szCs w:val="22"/>
+        </w:rPr>
+        <w:t>The vector embeddings are stored in new column of the data frame</w:t>
+      </w:r>
+      <w:r>
+        <w:rPr>
+          <w:sz w:val="22"/>
+          <w:szCs w:val="22"/>
+        </w:rPr>
+        <w:t>, and the resulting</w:t>
+      </w:r>
+      <w:r>
+        <w:rPr>
+          <w:sz w:val="22"/>
+          <w:szCs w:val="22"/>
+        </w:rPr>
+        <w:t xml:space="preserve"> data frame, </w:t>
+      </w:r>
+      <w:r>
+        <w:rPr>
+          <w:rFonts w:ascii="Courier New" w:hAnsi="Courier New" w:cs="Courier New"/>
+          <w:sz w:val="20"/>
+          <w:szCs w:val="20"/>
+        </w:rPr>
+        <w:t>embed_corpus</w:t>
+      </w:r>
+      <w:r>
+        <w:rPr>
+          <w:sz w:val="22"/>
+          <w:szCs w:val="22"/>
+        </w:rPr>
+        <w:t xml:space="preserve">, is </w:t>
+      </w:r>
+      <w:r>
+        <w:rPr>
+          <w:sz w:val="22"/>
+          <w:szCs w:val="22"/>
+        </w:rPr>
+        <w:t>stored to an RDS file for later use.</w:t>
+      </w:r>
+    </w:p>
+    <w:p>
+      <w:pPr>
+        <w:numPr>
+          <w:ilvl w:val="0"/>
+          <w:numId w:val="17"/>
+        </w:numPr>
+        <w:spacing w:after="120"/>
+        <w:rPr>
+          <w:sz w:val="22"/>
+          <w:szCs w:val="22"/>
+        </w:rPr>
+      </w:pPr>
+      <w:r>
+        <w:rPr>
+          <w:b/>
+          <w:bCs/>
+          <w:sz w:val="22"/>
+          <w:szCs w:val="22"/>
+        </w:rPr>
+        <w:t xml:space="preserve">Fetch Top K </w:t>
+      </w:r>
+      <w:r>
+        <w:rPr>
+          <w:b/>
+          <w:bCs/>
+          <w:sz w:val="22"/>
+          <w:szCs w:val="22"/>
+        </w:rPr>
+        <w:t>Chunks</w:t>
+      </w:r>
+      <w:r>
+        <w:rPr>
+          <w:sz w:val="22"/>
+          <w:szCs w:val="22"/>
+        </w:rPr>
+        <w:t xml:space="preserve"> – Uses a user query to identify the Top K chunks </w:t>
+      </w:r>
+      <w:r>
+        <w:rPr>
+          <w:sz w:val="22"/>
+          <w:szCs w:val="22"/>
+        </w:rPr>
+        <w:t xml:space="preserve">in the </w:t>
+      </w:r>
+      <w:r>
+        <w:rPr>
+          <w:rFonts w:ascii="Courier New" w:hAnsi="Courier New" w:cs="Courier New"/>
+          <w:sz w:val="20"/>
+          <w:szCs w:val="20"/>
+        </w:rPr>
+        <w:t>embed_corpus</w:t>
+      </w:r>
+      <w:r>
+        <w:rPr>
+          <w:sz w:val="20"/>
+          <w:szCs w:val="20"/>
+        </w:rPr>
+        <w:t xml:space="preserve"> </w:t>
+      </w:r>
+      <w:r>
+        <w:rPr>
+          <w:sz w:val="22"/>
+          <w:szCs w:val="22"/>
+        </w:rPr>
+        <w:t>data frame. K is set to 3 by default.</w:t>
+      </w:r>
+      <w:r>
+        <w:rPr>
+          <w:sz w:val="22"/>
+          <w:szCs w:val="22"/>
+        </w:rPr>
+        <w:t xml:space="preserve"> Note that this section also defines the first of several functions used to respond to a </w:t>
+      </w:r>
+      <w:r>
+        <w:rPr>
+          <w:sz w:val="22"/>
+          <w:szCs w:val="22"/>
+        </w:rPr>
+        <w:t xml:space="preserve">user query. There are two functions defined here: </w:t>
+      </w:r>
+      <w:r>
+        <w:rPr>
+          <w:rFonts w:ascii="Courier New" w:hAnsi="Courier New" w:cs="Courier New"/>
+          <w:sz w:val="20"/>
+          <w:szCs w:val="20"/>
+        </w:rPr>
+        <w:t>cosine_sim</w:t>
+      </w:r>
+      <w:r>
+        <w:rPr>
+          <w:sz w:val="22"/>
+          <w:szCs w:val="22"/>
+        </w:rPr>
+        <w:t xml:space="preserve"> performs a cosine similarity </w:t>
+      </w:r>
+      <w:r>
+        <w:rPr>
+          <w:sz w:val="22"/>
+          <w:szCs w:val="22"/>
+        </w:rPr>
+        <w:t>match of two vectors</w:t>
+      </w:r>
+      <w:r>
+        <w:rPr>
+          <w:sz w:val="22"/>
+          <w:szCs w:val="22"/>
+        </w:rPr>
+        <w:t xml:space="preserve">, and </w:t>
+      </w:r>
+      <w:r>
+        <w:rPr>
+          <w:rFonts w:ascii="Courier New" w:hAnsi="Courier New" w:cs="Courier New"/>
+          <w:sz w:val="20"/>
+          <w:szCs w:val="20"/>
+        </w:rPr>
+        <w:t>fetch_top_k</w:t>
+      </w:r>
+      <w:r>
+        <w:rPr>
+          <w:sz w:val="22"/>
+          <w:szCs w:val="22"/>
+        </w:rPr>
+        <w:t xml:space="preserve"> accepts two vectors and </w:t>
+      </w:r>
+      <w:r>
+        <w:rPr>
+          <w:sz w:val="22"/>
+          <w:szCs w:val="22"/>
+        </w:rPr>
+        <w:t>an embedding model to compare</w:t>
+      </w:r>
+      <w:r>
+        <w:rPr>
+          <w:sz w:val="22"/>
+          <w:szCs w:val="22"/>
+        </w:rPr>
+        <w:t xml:space="preserve"> using </w:t>
+      </w:r>
+      <w:r>
+        <w:rPr>
+          <w:rFonts w:ascii="Courier New" w:hAnsi="Courier New" w:cs="Courier New"/>
+          <w:sz w:val="20"/>
+          <w:szCs w:val="20"/>
+        </w:rPr>
+        <w:t>cosine_sim</w:t>
+      </w:r>
+      <w:r>
+        <w:rPr>
+          <w:sz w:val="22"/>
+          <w:szCs w:val="22"/>
+        </w:rPr>
+        <w:t>.</w:t>
+      </w:r>
+    </w:p>
+    <w:p>
+      <w:pPr>
+        <w:tabs>
+          <w:tab w:val="num" w:pos="1440"/>
+        </w:tabs>
+        <w:spacing w:after="120"/>
+        <w:ind w:left="720"/>
+        <w:rPr>
+          <w:sz w:val="22"/>
+          <w:szCs w:val="22"/>
+        </w:rPr>
+      </w:pPr>
+      <w:r>
+        <w:rPr>
+          <w:sz w:val="22"/>
+          <w:szCs w:val="22"/>
+        </w:rPr>
+        <w:t xml:space="preserve">Within </w:t>
+      </w:r>
+      <w:r>
+        <w:rPr>
+          <w:rFonts w:ascii="Courier New" w:hAnsi="Courier New" w:cs="Courier New"/>
+          <w:sz w:val="20"/>
+          <w:szCs w:val="20"/>
+        </w:rPr>
+        <w:t>fetch_top_k</w:t>
+      </w:r>
+      <w:r>
+        <w:rPr>
+          <w:sz w:val="22"/>
+          <w:szCs w:val="22"/>
+        </w:rPr>
+        <w:t>, we</w:t>
+      </w:r>
+      <w:r>
+        <w:rPr>
+          <w:b/>
+          <w:bCs/>
+          <w:sz w:val="22"/>
+          <w:szCs w:val="22"/>
+        </w:rPr>
+        <w:t xml:space="preserve"> </w:t>
+      </w:r>
+      <w:r>
+        <w:rPr>
+          <w:sz w:val="22"/>
+          <w:szCs w:val="22"/>
+        </w:rPr>
+        <w:t>e</w:t>
+      </w:r>
+      <w:r>
+        <w:rPr>
+          <w:sz w:val="22"/>
+          <w:szCs w:val="22"/>
+        </w:rPr>
+        <w:t>mbed the query</w:t>
+      </w:r>
+      <w:r>
+        <w:rPr>
+          <w:sz w:val="22"/>
+          <w:szCs w:val="22"/>
+        </w:rPr>
+        <w:t xml:space="preserve"> provided by the user using the MiniLM model loaded previously.</w:t>
+      </w:r>
+      <w:r>
+        <w:rPr>
+          <w:sz w:val="22"/>
+          <w:szCs w:val="22"/>
+        </w:rPr>
+        <w:t xml:space="preserve"> C</w:t>
+      </w:r>
+      <w:r>
+        <w:rPr>
+          <w:sz w:val="22"/>
+          <w:szCs w:val="22"/>
+        </w:rPr>
+        <w:t xml:space="preserve">osine similarity </w:t>
+      </w:r>
+      <w:r>
+        <w:rPr>
+          <w:sz w:val="22"/>
+          <w:szCs w:val="22"/>
+        </w:rPr>
+        <w:t xml:space="preserve">is used </w:t>
+      </w:r>
+      <w:r>
+        <w:rPr>
+          <w:sz w:val="22"/>
+          <w:szCs w:val="22"/>
+        </w:rPr>
+        <w:t>to compare</w:t>
+      </w:r>
+      <w:r>
+        <w:rPr>
+          <w:sz w:val="22"/>
+          <w:szCs w:val="22"/>
+        </w:rPr>
+        <w:t xml:space="preserve"> the user</w:t>
+      </w:r>
+      <w:r>
+        <w:rPr>
+          <w:sz w:val="22"/>
+          <w:szCs w:val="22"/>
+        </w:rPr>
+        <w:t xml:space="preserve"> query to each </w:t>
+      </w:r>
+      <w:r>
+        <w:rPr>
+          <w:sz w:val="22"/>
+          <w:szCs w:val="22"/>
+        </w:rPr>
+        <w:t xml:space="preserve">embedded </w:t>
+      </w:r>
+      <w:r>
+        <w:rPr>
+          <w:sz w:val="22"/>
+          <w:szCs w:val="22"/>
+        </w:rPr>
+        <w:t>chunk</w:t>
+      </w:r>
+      <w:r>
+        <w:rPr>
+          <w:sz w:val="22"/>
+          <w:szCs w:val="22"/>
+        </w:rPr>
+        <w:t xml:space="preserve"> in </w:t>
+      </w:r>
+      <w:r>
+        <w:rPr>
+          <w:rFonts w:ascii="Courier New" w:hAnsi="Courier New" w:cs="Courier New"/>
+          <w:sz w:val="20"/>
+          <w:szCs w:val="20"/>
+        </w:rPr>
+        <w:t>embed_corpus</w:t>
+      </w:r>
+      <w:r>
+        <w:rPr>
+          <w:sz w:val="20"/>
+          <w:szCs w:val="20"/>
+        </w:rPr>
+        <w:t xml:space="preserve"> </w:t>
+      </w:r>
+      <w:r>
+        <w:rPr>
+          <w:sz w:val="22"/>
+          <w:szCs w:val="22"/>
+        </w:rPr>
+        <w:t>and return a similarity score.</w:t>
+      </w:r>
+      <w:r>
+        <w:rPr>
+          <w:sz w:val="22"/>
+          <w:szCs w:val="22"/>
+        </w:rPr>
+        <w:t xml:space="preserve"> Finally, </w:t>
+      </w:r>
+      <w:r>
+        <w:rPr>
+          <w:sz w:val="22"/>
+          <w:szCs w:val="22"/>
+        </w:rPr>
+        <w:t>we i</w:t>
+      </w:r>
+      <w:r>
+        <w:rPr>
+          <w:sz w:val="22"/>
+          <w:szCs w:val="22"/>
+        </w:rPr>
+        <w:t xml:space="preserve">dentify the Top K </w:t>
+      </w:r>
+      <w:r>
+        <w:rPr>
+          <w:sz w:val="22"/>
+          <w:szCs w:val="22"/>
+        </w:rPr>
+        <w:t>chunks only</w:t>
+      </w:r>
+      <w:r>
+        <w:rPr>
+          <w:sz w:val="22"/>
+          <w:szCs w:val="22"/>
+        </w:rPr>
+        <w:t xml:space="preserve"> and return those in a data frame</w:t>
+      </w:r>
+      <w:r>
+        <w:rPr>
+          <w:sz w:val="22"/>
+          <w:szCs w:val="22"/>
+        </w:rPr>
+        <w:t xml:space="preserve"> based on</w:t>
+      </w:r>
+      <w:r>
+        <w:rPr>
+          <w:sz w:val="22"/>
+          <w:szCs w:val="22"/>
+        </w:rPr>
+        <w:t xml:space="preserve"> </w:t>
+      </w:r>
+      <w:r>
+        <w:rPr>
+          <w:rFonts w:ascii="Courier New" w:hAnsi="Courier New" w:cs="Courier New"/>
+          <w:sz w:val="20"/>
+          <w:szCs w:val="20"/>
+        </w:rPr>
+        <w:t>embed_corpus</w:t>
+      </w:r>
+      <w:r>
+        <w:rPr>
+          <w:sz w:val="22"/>
+          <w:szCs w:val="22"/>
+        </w:rPr>
+        <w:t xml:space="preserve"> with </w:t>
+      </w:r>
+      <w:r>
+        <w:rPr>
+          <w:sz w:val="22"/>
+          <w:szCs w:val="22"/>
+        </w:rPr>
+        <w:t xml:space="preserve">only </w:t>
+      </w:r>
+      <w:r>
+        <w:rPr>
+          <w:sz w:val="22"/>
+          <w:szCs w:val="22"/>
+        </w:rPr>
+        <w:t>the Top K chunks related to the user query.</w:t>
+      </w:r>
+    </w:p>
+    <w:p>
+      <w:pPr>
+        <w:numPr>
+          <w:ilvl w:val="0"/>
+          <w:numId w:val="17"/>
+        </w:numPr>
+        <w:spacing w:after="120"/>
+        <w:rPr>
+          <w:sz w:val="22"/>
+          <w:szCs w:val="22"/>
+        </w:rPr>
+      </w:pPr>
+      <w:r>
+        <w:rPr>
+          <w:b/>
+          <w:bCs/>
+          <w:sz w:val="22"/>
+          <w:szCs w:val="22"/>
+        </w:rPr>
+        <w:t>Get Overview</w:t>
+      </w:r>
+      <w:r>
+        <w:rPr>
+          <w:sz w:val="22"/>
+          <w:szCs w:val="22"/>
+        </w:rPr>
+        <w:t xml:space="preserve"> </w:t>
+      </w:r>
+      <w:r>
+        <w:rPr>
+          <w:sz w:val="22"/>
+          <w:szCs w:val="22"/>
+        </w:rPr>
+        <w:t xml:space="preserve">– a function to return an overview of policy based on the </w:t>
+      </w:r>
+      <w:r>
+        <w:rPr>
+          <w:sz w:val="22"/>
+          <w:szCs w:val="22"/>
+        </w:rPr>
+        <w:t>Top K chunks.</w:t>
+      </w:r>
+      <w:r>
+        <w:rPr>
+          <w:sz w:val="22"/>
+          <w:szCs w:val="22"/>
+        </w:rPr>
+        <w:t xml:space="preserve"> </w:t>
+      </w:r>
+      <w:r>
+        <w:rPr>
+          <w:sz w:val="22"/>
+          <w:szCs w:val="22"/>
+        </w:rPr>
+        <w:t xml:space="preserve">This section starts by loading the </w:t>
+      </w:r>
+      <w:r>
+        <w:rPr>
+          <w:sz w:val="22"/>
+          <w:szCs w:val="22"/>
+        </w:rPr>
+        <w:t xml:space="preserve">Python </w:t>
+      </w:r>
+      <w:r>
+        <w:rPr>
+          <w:rFonts w:ascii="Courier New" w:hAnsi="Courier New" w:cs="Courier New"/>
+          <w:b/>
+          <w:bCs/>
+          <w:sz w:val="20"/>
+          <w:szCs w:val="20"/>
+        </w:rPr>
+        <w:t>transformers</w:t>
+      </w:r>
+      <w:r>
+        <w:rPr>
+          <w:sz w:val="22"/>
+          <w:szCs w:val="22"/>
+        </w:rPr>
+        <w:t xml:space="preserve"> </w:t>
+      </w:r>
+      <w:r>
+        <w:rPr>
+          <w:sz w:val="22"/>
+          <w:szCs w:val="22"/>
+        </w:rPr>
+        <w:t xml:space="preserve">library </w:t>
+      </w:r>
+      <w:r>
+        <w:rPr>
+          <w:sz w:val="22"/>
+          <w:szCs w:val="22"/>
+        </w:rPr>
+        <w:t xml:space="preserve">to load </w:t>
+      </w:r>
+      <w:r>
+        <w:rPr>
+          <w:b/>
+          <w:bCs/>
+          <w:sz w:val="22"/>
+          <w:szCs w:val="22"/>
+        </w:rPr>
+        <w:t>Mistral 7B</w:t>
+      </w:r>
+      <w:r>
+        <w:rPr>
+          <w:sz w:val="22"/>
+          <w:szCs w:val="22"/>
+        </w:rPr>
+        <w:t xml:space="preserve">. Mistral 7B is used to </w:t>
+      </w:r>
+      <w:r>
+        <w:rPr>
+          <w:sz w:val="22"/>
+          <w:szCs w:val="22"/>
+        </w:rPr>
+        <w:t xml:space="preserve">generate an overview of policy based on the Top K chunks, and </w:t>
+      </w:r>
+      <w:r>
+        <w:rPr>
+          <w:sz w:val="22"/>
+          <w:szCs w:val="22"/>
+        </w:rPr>
+        <w:t xml:space="preserve">will also be used by the </w:t>
+      </w:r>
+      <w:r>
+        <w:rPr>
+          <w:rFonts w:ascii="Courier New" w:hAnsi="Courier New" w:cs="Courier New"/>
+          <w:sz w:val="20"/>
+          <w:szCs w:val="20"/>
+        </w:rPr>
+        <w:t>get_doc_summaries</w:t>
+      </w:r>
+      <w:r>
+        <w:rPr>
+          <w:sz w:val="20"/>
+          <w:szCs w:val="20"/>
+        </w:rPr>
+        <w:t xml:space="preserve"> </w:t>
+      </w:r>
+      <w:r>
+        <w:rPr>
+          <w:sz w:val="22"/>
+          <w:szCs w:val="22"/>
+        </w:rPr>
+        <w:t>function.</w:t>
+      </w:r>
+    </w:p>
+    <w:p>
+      <w:pPr>
+        <w:spacing w:after="120"/>
+        <w:ind w:left="720"/>
+        <w:rPr>
+          <w:sz w:val="22"/>
+          <w:szCs w:val="22"/>
+        </w:rPr>
+      </w:pPr>
+      <w:r>
+        <w:rPr>
+          <w:sz w:val="22"/>
+          <w:szCs w:val="22"/>
+        </w:rPr>
+        <w:t xml:space="preserve">The input  for the </w:t>
+      </w:r>
+      <w:r>
+        <w:rPr>
+          <w:rFonts w:ascii="Courier New" w:hAnsi="Courier New" w:cs="Courier New"/>
+          <w:sz w:val="20"/>
+          <w:szCs w:val="20"/>
+        </w:rPr>
+        <w:t>get_overview</w:t>
+      </w:r>
+      <w:r>
+        <w:rPr>
+          <w:sz w:val="20"/>
+          <w:szCs w:val="20"/>
+        </w:rPr>
+        <w:t xml:space="preserve"> </w:t>
+      </w:r>
+      <w:r>
+        <w:rPr>
+          <w:sz w:val="22"/>
+          <w:szCs w:val="22"/>
+        </w:rPr>
+        <w:t xml:space="preserve">function includes the user’s query (or prompt), </w:t>
+      </w:r>
+      <w:r>
+        <w:rPr>
+          <w:sz w:val="22"/>
+          <w:szCs w:val="22"/>
+        </w:rPr>
+        <w:t xml:space="preserve">the embedded RAG corpus in </w:t>
+      </w:r>
+      <w:r>
+        <w:rPr>
+          <w:rFonts w:ascii="Courier New" w:hAnsi="Courier New" w:cs="Courier New"/>
+          <w:sz w:val="20"/>
+          <w:szCs w:val="20"/>
+        </w:rPr>
+        <w:t>embed_corpus</w:t>
+      </w:r>
+      <w:r>
+        <w:rPr>
+          <w:sz w:val="22"/>
+          <w:szCs w:val="22"/>
+        </w:rPr>
+        <w:t xml:space="preserve">, </w:t>
+      </w:r>
+      <w:r>
+        <w:rPr>
+          <w:sz w:val="22"/>
+          <w:szCs w:val="22"/>
+        </w:rPr>
+        <w:t xml:space="preserve">the embedding model (MiniLM), and the LLM model (Mistral 7B). </w:t>
+      </w:r>
+      <w:r>
+        <w:rPr>
+          <w:sz w:val="22"/>
+          <w:szCs w:val="22"/>
+        </w:rPr>
+        <w:t xml:space="preserve">The prompt, embedded corpus, and embedding model are used to call </w:t>
+      </w:r>
+      <w:r>
+        <w:rPr>
+          <w:rFonts w:ascii="Courier New" w:hAnsi="Courier New" w:cs="Courier New"/>
+          <w:sz w:val="20"/>
+          <w:szCs w:val="20"/>
+        </w:rPr>
+        <w:t>fetch_top_k</w:t>
+      </w:r>
+      <w:r>
+        <w:rPr>
+          <w:sz w:val="22"/>
+          <w:szCs w:val="22"/>
+        </w:rPr>
+        <w:t xml:space="preserve"> and identify the Top K chunks. Those chunks are then used to </w:t>
+      </w:r>
+      <w:r>
+        <w:rPr>
+          <w:sz w:val="22"/>
+          <w:szCs w:val="22"/>
+        </w:rPr>
+        <w:t xml:space="preserve">form the context of a prompt that, along with the user query, is sent to the LLM model. </w:t>
+      </w:r>
+      <w:r>
+        <w:rPr>
+          <w:sz w:val="22"/>
+          <w:szCs w:val="22"/>
+        </w:rPr>
+        <w:t xml:space="preserve">The response form the LLM model is parsed and returned a string of text that is an overview of </w:t>
+      </w:r>
+      <w:r>
+        <w:rPr>
+          <w:sz w:val="22"/>
+          <w:szCs w:val="22"/>
+        </w:rPr>
+        <w:t>policy on the topic submitted.</w:t>
+      </w:r>
+    </w:p>
+    <w:p>
+      <w:pPr>
+        <w:numPr>
+          <w:ilvl w:val="0"/>
+          <w:numId w:val="17"/>
+        </w:numPr>
+        <w:spacing w:after="120"/>
+        <w:rPr>
+          <w:sz w:val="22"/>
+          <w:szCs w:val="22"/>
+        </w:rPr>
+      </w:pPr>
+      <w:r>
+        <w:rPr>
+          <w:b/>
+          <w:bCs/>
+          <w:sz w:val="22"/>
+          <w:szCs w:val="22"/>
+        </w:rPr>
+        <w:t xml:space="preserve">Get </w:t>
+      </w:r>
+      <w:r>
+        <w:rPr>
+          <w:b/>
+          <w:bCs/>
+          <w:sz w:val="22"/>
+          <w:szCs w:val="22"/>
+        </w:rPr>
+        <w:t>Document Summaries</w:t>
+      </w:r>
+      <w:r>
+        <w:rPr>
+          <w:sz w:val="22"/>
+          <w:szCs w:val="22"/>
+        </w:rPr>
+        <w:t xml:space="preserve"> </w:t>
+      </w:r>
+      <w:r>
+        <w:rPr>
+          <w:sz w:val="22"/>
+          <w:szCs w:val="22"/>
+        </w:rPr>
+        <w:t>–</w:t>
+      </w:r>
+      <w:r>
+        <w:rPr>
+          <w:sz w:val="22"/>
+          <w:szCs w:val="22"/>
+        </w:rPr>
+        <w:t xml:space="preserve"> </w:t>
+      </w:r>
+      <w:r>
+        <w:rPr>
+          <w:sz w:val="22"/>
+          <w:szCs w:val="22"/>
+        </w:rPr>
+        <w:t xml:space="preserve">provides summaries of individual executive orders based on the Top K chunks. </w:t>
+      </w:r>
+      <w:r>
+        <w:rPr>
+          <w:sz w:val="22"/>
+          <w:szCs w:val="22"/>
+        </w:rPr>
+        <w:t xml:space="preserve">This is bundled into the </w:t>
+      </w:r>
+      <w:r>
+        <w:rPr>
+          <w:rFonts w:ascii="Courier New" w:hAnsi="Courier New" w:cs="Courier New"/>
+          <w:sz w:val="20"/>
+          <w:szCs w:val="20"/>
+        </w:rPr>
+        <w:t>get_doc_summaries</w:t>
+      </w:r>
+      <w:r>
+        <w:rPr>
+          <w:sz w:val="22"/>
+          <w:szCs w:val="22"/>
+        </w:rPr>
+        <w:t xml:space="preserve"> function which starts by repeating the request to </w:t>
+      </w:r>
+      <w:r>
+        <w:rPr>
+          <w:rFonts w:ascii="Courier New" w:hAnsi="Courier New" w:cs="Courier New"/>
+          <w:sz w:val="20"/>
+          <w:szCs w:val="20"/>
+        </w:rPr>
+        <w:t>fetch_top_k</w:t>
+      </w:r>
+      <w:r>
+        <w:rPr>
+          <w:sz w:val="22"/>
+          <w:szCs w:val="22"/>
+        </w:rPr>
+        <w:t xml:space="preserve"> to identify the top K chunks based on the user query. </w:t>
+      </w:r>
+      <w:r>
+        <w:rPr>
+          <w:sz w:val="22"/>
+          <w:szCs w:val="22"/>
+        </w:rPr>
+        <w:t xml:space="preserve">The executive order document IDs are then pulled </w:t>
+      </w:r>
+      <w:r>
+        <w:rPr>
+          <w:sz w:val="22"/>
+          <w:szCs w:val="22"/>
+        </w:rPr>
+        <w:t>from</w:t>
+      </w:r>
+      <w:r>
+        <w:rPr>
+          <w:sz w:val="22"/>
+          <w:szCs w:val="22"/>
+        </w:rPr>
+        <w:t xml:space="preserve"> those top chunks and used to identify the actual documents in </w:t>
+      </w:r>
+      <w:r>
+        <w:rPr>
+          <w:sz w:val="22"/>
+          <w:szCs w:val="22"/>
+        </w:rPr>
+        <w:t xml:space="preserve">the original reference library in </w:t>
+      </w:r>
+      <w:r>
+        <w:rPr>
+          <w:rFonts w:ascii="Courier New" w:hAnsi="Courier New" w:cs="Courier New"/>
+          <w:sz w:val="20"/>
+          <w:szCs w:val="20"/>
+        </w:rPr>
+        <w:t>eo_corpus</w:t>
+      </w:r>
+      <w:r>
+        <w:rPr>
+          <w:sz w:val="22"/>
+          <w:szCs w:val="22"/>
+        </w:rPr>
+        <w:t>.</w:t>
+      </w:r>
+    </w:p>
+    <w:p>
+      <w:pPr>
+        <w:spacing w:after="120"/>
+        <w:ind w:left="720"/>
+        <w:rPr>
+          <w:sz w:val="22"/>
+          <w:szCs w:val="22"/>
+        </w:rPr>
+      </w:pPr>
+      <w:r>
+        <w:rPr>
+          <w:sz w:val="22"/>
+          <w:szCs w:val="22"/>
+        </w:rPr>
+        <w:t xml:space="preserve">With the top three document Ids, the function iterates through each of those documents, forming a new prompt based on the user query and the </w:t>
+      </w:r>
+      <w:r>
+        <w:rPr>
+          <w:sz w:val="22"/>
+          <w:szCs w:val="22"/>
+        </w:rPr>
+        <w:t xml:space="preserve">text in the document. The prompt instructs the LLM to create a 3-point summary of the content of the text. Each document summary is then </w:t>
+      </w:r>
+      <w:r>
+        <w:rPr>
+          <w:sz w:val="22"/>
+          <w:szCs w:val="22"/>
+        </w:rPr>
+        <w:t>combined into a single list object and returned form the function.</w:t>
+      </w:r>
+    </w:p>
+    <w:p>
+      <w:pPr>
+        <w:numPr>
+          <w:ilvl w:val="0"/>
+          <w:numId w:val="17"/>
+        </w:numPr>
+        <w:spacing w:after="120"/>
+        <w:rPr>
+          <w:sz w:val="22"/>
+          <w:szCs w:val="22"/>
+        </w:rPr>
+      </w:pPr>
+      <w:r>
+        <w:rPr>
+          <w:b/>
+          <w:bCs/>
+          <w:sz w:val="22"/>
+          <w:szCs w:val="22"/>
+        </w:rPr>
+        <w:t>Generate Response from Query</w:t>
+      </w:r>
+      <w:r>
+        <w:rPr>
+          <w:sz w:val="22"/>
+          <w:szCs w:val="22"/>
+        </w:rPr>
+        <w:t xml:space="preserve"> </w:t>
+      </w:r>
+      <w:r>
+        <w:rPr>
+          <w:sz w:val="22"/>
+          <w:szCs w:val="22"/>
+        </w:rPr>
+        <w:t>–</w:t>
+      </w:r>
+      <w:r>
+        <w:rPr>
+          <w:sz w:val="22"/>
+          <w:szCs w:val="22"/>
+        </w:rPr>
+        <w:t xml:space="preserve"> </w:t>
+      </w:r>
+      <w:r>
+        <w:rPr>
+          <w:sz w:val="22"/>
+          <w:szCs w:val="22"/>
+        </w:rPr>
+        <w:t xml:space="preserve">this is a simple </w:t>
+      </w:r>
+      <w:r>
+        <w:rPr>
+          <w:rFonts w:ascii="Courier New" w:hAnsi="Courier New" w:cs="Courier New"/>
+          <w:sz w:val="20"/>
+          <w:szCs w:val="20"/>
+        </w:rPr>
+        <w:t>generate_response</w:t>
+      </w:r>
+      <w:r>
+        <w:rPr>
+          <w:sz w:val="20"/>
+          <w:szCs w:val="20"/>
+        </w:rPr>
+        <w:t xml:space="preserve"> </w:t>
+      </w:r>
+      <w:r>
+        <w:rPr>
+          <w:sz w:val="22"/>
+          <w:szCs w:val="22"/>
+        </w:rPr>
+        <w:t>function that accepts a user query and uses the previous functions to generate a final response.</w:t>
+      </w:r>
+      <w:r>
+        <w:rPr>
+          <w:sz w:val="22"/>
+          <w:szCs w:val="22"/>
+        </w:rPr>
+        <w:t xml:space="preserve"> The function: 1) calls </w:t>
+      </w:r>
+      <w:r>
+        <w:rPr>
+          <w:rFonts w:ascii="Courier New" w:hAnsi="Courier New" w:cs="Courier New"/>
+          <w:sz w:val="20"/>
+          <w:szCs w:val="20"/>
+        </w:rPr>
+        <w:t>get_overview</w:t>
+      </w:r>
+      <w:r>
+        <w:rPr>
+          <w:sz w:val="22"/>
+          <w:szCs w:val="22"/>
+        </w:rPr>
+        <w:t xml:space="preserve"> to get an overview of </w:t>
+      </w:r>
+      <w:r>
+        <w:rPr>
+          <w:sz w:val="22"/>
+          <w:szCs w:val="22"/>
+        </w:rPr>
+        <w:t xml:space="preserve">administration policy on the topic, 2) </w:t>
+      </w:r>
+      <w:r>
+        <w:rPr>
+          <w:sz w:val="22"/>
+          <w:szCs w:val="22"/>
+        </w:rPr>
+        <w:lastRenderedPageBreak/>
+        <w:t xml:space="preserve">calls </w:t>
+      </w:r>
+      <w:r>
+        <w:rPr>
+          <w:rFonts w:ascii="Courier New" w:hAnsi="Courier New" w:cs="Courier New"/>
+          <w:sz w:val="20"/>
+          <w:szCs w:val="20"/>
+        </w:rPr>
+        <w:t>get_doc_summaries</w:t>
+      </w:r>
+      <w:r>
+        <w:rPr>
+          <w:sz w:val="22"/>
+          <w:szCs w:val="22"/>
+        </w:rPr>
+        <w:t xml:space="preserve"> to get the </w:t>
+      </w:r>
+      <w:r>
+        <w:rPr>
+          <w:sz w:val="22"/>
+          <w:szCs w:val="22"/>
+        </w:rPr>
+        <w:t xml:space="preserve">three summarieis of the most relevant executive orders, and 3) forms a </w:t>
+      </w:r>
+      <w:r>
+        <w:rPr>
+          <w:sz w:val="22"/>
+          <w:szCs w:val="22"/>
+        </w:rPr>
+        <w:t xml:space="preserve">single string of text with the user query, the overview, and the </w:t>
+      </w:r>
+      <w:r>
+        <w:rPr>
+          <w:sz w:val="22"/>
+          <w:szCs w:val="22"/>
+        </w:rPr>
+        <w:t>document</w:t>
+      </w:r>
+      <w:r>
+        <w:rPr>
+          <w:sz w:val="22"/>
+          <w:szCs w:val="22"/>
+        </w:rPr>
+        <w:t xml:space="preserve"> summaries.</w:t>
+      </w:r>
+    </w:p>
+    <w:p>
+      <w:pPr>
+        <w:numPr>
+          <w:ilvl w:val="0"/>
+          <w:numId w:val="17"/>
+        </w:numPr>
+        <w:spacing w:after="120"/>
+        <w:rPr>
+          <w:sz w:val="22"/>
+          <w:szCs w:val="22"/>
+        </w:rPr>
+      </w:pPr>
+      <w:r>
+        <w:rPr>
+          <w:b/>
+          <w:bCs/>
+          <w:sz w:val="22"/>
+          <w:szCs w:val="22"/>
+        </w:rPr>
+        <w:t>Test the Application</w:t>
+      </w:r>
+      <w:r>
+        <w:rPr>
+          <w:sz w:val="22"/>
+          <w:szCs w:val="22"/>
+        </w:rPr>
+        <w:t xml:space="preserve"> – a final section that defines a </w:t>
+      </w:r>
+      <w:r>
+        <w:rPr>
+          <w:sz w:val="22"/>
+          <w:szCs w:val="22"/>
+        </w:rPr>
+        <w:t xml:space="preserve">user query and calls </w:t>
+      </w:r>
+      <w:r>
+        <w:rPr>
+          <w:rFonts w:ascii="Courier New" w:hAnsi="Courier New" w:cs="Courier New"/>
+          <w:sz w:val="20"/>
+          <w:szCs w:val="20"/>
+        </w:rPr>
+        <w:t>generate_response</w:t>
+      </w:r>
+      <w:r>
+        <w:rPr>
+          <w:sz w:val="20"/>
+          <w:szCs w:val="20"/>
+        </w:rPr>
+        <w:t xml:space="preserve"> </w:t>
+      </w:r>
+      <w:r>
+        <w:rPr>
+          <w:sz w:val="22"/>
+          <w:szCs w:val="22"/>
+        </w:rPr>
+        <w:t>to get the full response based on the executive orders. The response is displayed in minimally formatted text.</w:t>
+      </w:r>
     </w:p>
     <w:p>
       <w:pPr>
@@ -1738,7 +4515,21 @@
           <w:sz w:val="22"/>
           <w:szCs w:val="22"/>
         </w:rPr>
-        <w:t xml:space="preserve"> the LLM used. As an example, in one query, the model referred to an executive order within the </w:t>
+        <w:t xml:space="preserve"> the LLM used. As an example, in </w:t>
+      </w:r>
+      <w:r>
+        <w:rPr>
+          <w:sz w:val="22"/>
+          <w:szCs w:val="22"/>
+        </w:rPr>
+        <w:t>testing</w:t>
+      </w:r>
+      <w:r>
+        <w:rPr>
+          <w:sz w:val="22"/>
+          <w:szCs w:val="22"/>
+        </w:rPr>
+        <w:t xml:space="preserve">, the model referred to an executive order within the </w:t>
       </w:r>
       <w:r>
         <w:rPr>
@@ -1752,15 +4543,7 @@
           <w:sz w:val="22"/>
           <w:szCs w:val="22"/>
         </w:rPr>
-        <w:t xml:space="preserve">corpus provided but </w:t>
-      </w:r>
-      <w:r>
-        <w:rPr>
-          <w:sz w:val="22"/>
-          <w:szCs w:val="22"/>
-        </w:rPr>
-        <w:lastRenderedPageBreak/>
-        <w:t>wrongfully attributed it to former President Biden. This is likely due to a confusion with the pre-trained corpus</w:t>
+        <w:t>corpus provided but wrongfully attributed it to former President Biden. This is likely due to a confusion with the pre-trained corpus</w:t>
       </w:r>
       <w:r>
         <w:rPr>
@@ -1802,7 +4585,35 @@
           <w:sz w:val="22"/>
           <w:szCs w:val="22"/>
         </w:rPr>
-        <w:t>help control for th</w:t>
+        <w:t>help</w:t>
+      </w:r>
+      <w:r>
+        <w:rPr>
+          <w:sz w:val="22"/>
+          <w:szCs w:val="22"/>
+        </w:rPr>
+        <w:t>s</w:t>
+      </w:r>
+      <w:r>
+        <w:rPr>
+          <w:sz w:val="22"/>
+          <w:szCs w:val="22"/>
+        </w:rPr>
+        <w:t xml:space="preserve"> </w:t>
+      </w:r>
+      <w:r>
+        <w:rPr>
+          <w:sz w:val="22"/>
+          <w:szCs w:val="22"/>
+        </w:rPr>
+        <w:t>mitigate</w:t>
+      </w:r>
+      <w:r>
+        <w:rPr>
+          <w:sz w:val="22"/>
+          <w:szCs w:val="22"/>
+        </w:rPr>
+        <w:t xml:space="preserve"> th</w:t>
       </w:r>
       <w:r>
         <w:rPr>
@@ -1960,7 +4771,7 @@
         </w:rPr>
         <w:t xml:space="preserve"> (</w:t>
       </w:r>
-      <w:hyperlink r:id="rId9" w:history="1">
+      <w:hyperlink r:id="rId15" w:history="1">
         <w:r>
           <w:rPr>
             <w:rStyle w:val="Hyperlink"/>
@@ -2068,7 +4879,21 @@
           <w:sz w:val="22"/>
           <w:szCs w:val="22"/>
         </w:rPr>
-        <w:t xml:space="preserve">As the application exists, queries are assigned to a variable in R, and then submitted to the LLM process through a function call. Although I have simplified the process as much as possible, it still requires executing code inside RStudio or another R IDE. </w:t>
+        <w:t xml:space="preserve">As the application exists, queries are assigned to a variable in </w:t>
+      </w:r>
+      <w:r>
+        <w:rPr>
+          <w:sz w:val="22"/>
+          <w:szCs w:val="22"/>
+        </w:rPr>
+        <w:t>R and</w:t>
+      </w:r>
+      <w:r>
+        <w:rPr>
+          <w:sz w:val="22"/>
+          <w:szCs w:val="22"/>
+        </w:rPr>
+        <w:t xml:space="preserve"> submitted to the LLM process through a function call. Although I have simplified the process as much as possible, it still requires executing code inside RStudio or another R IDE. </w:t>
       </w:r>
       <w:r>
         <w:rPr>
@@ -2090,6 +4915,7 @@
           <w:sz w:val="22"/>
           <w:szCs w:val="22"/>
         </w:rPr>
+        <w:lastRenderedPageBreak/>
         <w:t xml:space="preserve">Additionally, </w:t>
       </w:r>
       <w:r>
@@ -2097,14 +4923,7 @@
           <w:sz w:val="22"/>
           <w:szCs w:val="22"/>
         </w:rPr>
-        <w:t xml:space="preserve">the </w:t>
-      </w:r>
-      <w:r>
-        <w:rPr>
-          <w:sz w:val="22"/>
-          <w:szCs w:val="22"/>
-        </w:rPr>
-        <w:t>response time of the LLM is considerably slow, with responses to requests taking as much as an hour to complete.</w:t>
+        <w:t>the response time of the LLM is considerably slow, with responses to requests taking as much as an hour to complete.</w:t>
       </w:r>
       <w:r>
         <w:rPr>
@@ -2262,7 +5081,6 @@
           <w:sz w:val="22"/>
           <w:szCs w:val="22"/>
         </w:rPr>
-        <w:lastRenderedPageBreak/>
         <w:t xml:space="preserve">An improved User Interface, as described in the previous section, requires moving the application into a solution based on </w:t>
       </w:r>
       <w:r>
@@ -2270,7 +5088,7 @@
           <w:sz w:val="22"/>
           <w:szCs w:val="22"/>
         </w:rPr>
-        <w:t>Shiny Apps, a Quarto web site, or a similar option.</w:t>
+        <w:t>Shiny Apps</w:t>
       </w:r>
       <w:r>
         <w:rPr>
@@ -2284,21 +5102,28 @@
           <w:sz w:val="22"/>
           <w:szCs w:val="22"/>
         </w:rPr>
-        <w:t xml:space="preserve">RStudio </w:t>
-      </w:r>
-      <w:r>
-        <w:rPr>
-          <w:sz w:val="22"/>
-          <w:szCs w:val="22"/>
-        </w:rPr>
-        <w:t xml:space="preserve">supports both Shiny Apps and Quarto. Quarto web sites can be published in GitHub and offer a </w:t>
-      </w:r>
-      <w:r>
-        <w:rPr>
-          <w:sz w:val="22"/>
-          <w:szCs w:val="22"/>
-        </w:rPr>
-        <w:t>straightforward approach for porting the application quickly.</w:t>
+        <w:t>or a similar option.</w:t>
+      </w:r>
+      <w:r>
+        <w:rPr>
+          <w:sz w:val="22"/>
+          <w:szCs w:val="22"/>
+        </w:rPr>
+        <w:t xml:space="preserve"> </w:t>
+      </w:r>
+      <w:r>
+        <w:rPr>
+          <w:sz w:val="22"/>
+          <w:szCs w:val="22"/>
+        </w:rPr>
+        <w:t xml:space="preserve">I have experimented with a basic “boilerplate” Shiny app and found this easy to implement as a starting place. </w:t>
+      </w:r>
+      <w:r>
+        <w:rPr>
+          <w:sz w:val="22"/>
+          <w:szCs w:val="22"/>
+        </w:rPr>
+        <w:t>More exploration would be needed to fully build into a public facing web site.</w:t>
       </w:r>
     </w:p>
     <w:p>
@@ -2385,105 +5210,33 @@
         </w:rPr>
         <w:t xml:space="preserve"> the local machine to support LLM processing on a GPU would be necessary. </w:t>
       </w:r>
-    </w:p>
-    <w:p>
-      <w:pPr>
-        <w:rPr>
-          <w:b/>
-          <w:bCs/>
-          <w:i/>
-          <w:iCs/>
-          <w:sz w:val="20"/>
-          <w:szCs w:val="20"/>
-        </w:rPr>
-      </w:pPr>
-      <w:r>
-        <w:rPr>
-          <w:b/>
-          <w:bCs/>
-          <w:i/>
-          <w:iCs/>
-          <w:sz w:val="20"/>
-          <w:szCs w:val="20"/>
-        </w:rPr>
-        <w:t>Personal Note: I wrote the application on a</w:t>
-      </w:r>
-      <w:r>
-        <w:rPr>
-          <w:b/>
-          <w:bCs/>
-          <w:i/>
-          <w:iCs/>
-          <w:sz w:val="20"/>
-          <w:szCs w:val="20"/>
-        </w:rPr>
-        <w:t xml:space="preserve">n employer </w:t>
-      </w:r>
-      <w:r>
-        <w:rPr>
-          <w:b/>
-          <w:bCs/>
-          <w:i/>
-          <w:iCs/>
-          <w:sz w:val="20"/>
-          <w:szCs w:val="20"/>
-        </w:rPr>
-        <w:t xml:space="preserve">issued laptop and did not have permission to configure the system correctly to </w:t>
-      </w:r>
-      <w:r>
-        <w:rPr>
-          <w:b/>
-          <w:bCs/>
-          <w:i/>
-          <w:iCs/>
-          <w:sz w:val="20"/>
-          <w:szCs w:val="20"/>
-        </w:rPr>
-        <w:t xml:space="preserve">move LLM processing to the GPU. </w:t>
-      </w:r>
-      <w:r>
-        <w:rPr>
-          <w:b/>
-          <w:bCs/>
-          <w:i/>
-          <w:iCs/>
-          <w:sz w:val="20"/>
-          <w:szCs w:val="20"/>
-        </w:rPr>
-        <w:t xml:space="preserve">This would have required </w:t>
-      </w:r>
-      <w:r>
-        <w:rPr>
-          <w:b/>
-          <w:bCs/>
-          <w:i/>
-          <w:iCs/>
-          <w:sz w:val="20"/>
-          <w:szCs w:val="20"/>
-        </w:rPr>
-        <w:t>installing</w:t>
-      </w:r>
-      <w:r>
-        <w:rPr>
-          <w:b/>
-          <w:bCs/>
-          <w:i/>
-          <w:iCs/>
-          <w:sz w:val="20"/>
-          <w:szCs w:val="20"/>
-        </w:rPr>
-        <w:t xml:space="preserve"> NVIDIA CUDA support</w:t>
-      </w:r>
-      <w:r>
-        <w:rPr>
-          <w:b/>
-          <w:bCs/>
-          <w:i/>
-          <w:iCs/>
-          <w:sz w:val="20"/>
-          <w:szCs w:val="20"/>
-        </w:rPr>
-        <w:t xml:space="preserve"> with PyTorch. I hope to investigate this at a later date.</w:t>
+      <w:r>
+        <w:rPr>
+          <w:sz w:val="22"/>
+          <w:szCs w:val="22"/>
+        </w:rPr>
+        <w:t>Note that I have experimented with this by building a second version of the application that accesses GPT-4o through Microsoft Azure OpenAI.</w:t>
+      </w:r>
+      <w:r>
+        <w:rPr>
+          <w:sz w:val="22"/>
+          <w:szCs w:val="22"/>
+        </w:rPr>
+        <w:t xml:space="preserve"> This reduced LLM processing time in the application from over an hour to less than 10 seconds</w:t>
+      </w:r>
+      <w:r>
+        <w:rPr>
+          <w:sz w:val="22"/>
+          <w:szCs w:val="22"/>
+        </w:rPr>
+        <w:t xml:space="preserve">. Though, this comes at the cost of purchasing an API key or Azure license, and </w:t>
+      </w:r>
+      <w:r>
+        <w:rPr>
+          <w:sz w:val="22"/>
+          <w:szCs w:val="22"/>
+        </w:rPr>
+        <w:t>moves the LLM to a closed, commercial model.</w:t>
       </w:r>
     </w:p>
     <w:p>
@@ -2519,7 +5272,21 @@
           <w:sz w:val="22"/>
           <w:szCs w:val="22"/>
         </w:rPr>
-        <w:t xml:space="preserve">is static based on the original set of executive orders between January and July of 2025. As this application was written in late November, there are </w:t>
+        <w:t xml:space="preserve">is static based on the original set of executive orders between January and July of 2025. As this application was written in </w:t>
+      </w:r>
+      <w:r>
+        <w:rPr>
+          <w:sz w:val="22"/>
+          <w:szCs w:val="22"/>
+        </w:rPr>
+        <w:t>early December</w:t>
+      </w:r>
+      <w:r>
+        <w:rPr>
+          <w:sz w:val="22"/>
+          <w:szCs w:val="22"/>
+        </w:rPr>
+        <w:t xml:space="preserve">, there are </w:t>
       </w:r>
       <w:r>
         <w:rPr>
@@ -2556,7 +5323,7 @@
         </w:rPr>
         <w:t>Federal Register (</w:t>
       </w:r>
-      <w:hyperlink r:id="rId10" w:history="1">
+      <w:hyperlink r:id="rId16" w:history="1">
         <w:r>
           <w:rPr>
             <w:rStyle w:val="Hyperlink"/>
@@ -2616,7 +5383,7 @@
         </w:rPr>
         <w:t xml:space="preserve"> (</w:t>
       </w:r>
-      <w:hyperlink r:id="rId11" w:history="1">
+      <w:hyperlink r:id="rId17" w:history="1">
         <w:r>
           <w:rPr>
             <w:rStyle w:val="Hyperlink"/>
@@ -2661,14 +5428,6 @@
         </w:rPr>
         <w:t>information.</w:t>
       </w:r>
-    </w:p>
-    <w:p>
-      <w:pPr>
-        <w:rPr>
-          <w:sz w:val="22"/>
-          <w:szCs w:val="22"/>
-        </w:rPr>
-      </w:pPr>
     </w:p>
     <w:p/>
     <w:sectPr>
@@ -2681,6 +5440,86 @@
 </w:document>
 </file>
 
+<file path=word/endnotes.xml><?xml version="1.0" encoding="utf-8"?>
+<w:endnotes xmlns:wpc="http://schemas.microsoft.com/office/word/2010/wordprocessingCanvas" xmlns:cx="http://schemas.microsoft.com/office/drawing/2014/chartex" xmlns:cx1="http://schemas.microsoft.com/office/drawing/2015/9/8/chartex" xmlns:cx2="http://schemas.microsoft.com/office/drawing/2015/10/21/chartex" xmlns:cx3="http://schemas.microsoft.com/office/drawing/2016/5/9/chartex" xmlns:cx4="http://schemas.microsoft.com/office/drawing/2016/5/10/chartex" xmlns:cx5="http://schemas.microsoft.com/office/drawing/2016/5/11/chartex" xmlns:cx6="http://schemas.microsoft.com/office/drawing/2016/5/12/chartex" xmlns:cx7="http://schemas.microsoft.com/office/drawing/2016/5/13/chartex" xmlns:cx8="http://schemas.microsoft.com/office/drawing/2016/5/14/chartex" xmlns:mc="http://schemas.openxmlformats.org/markup-compatibility/2006" xmlns:aink="http://schemas.microsoft.com/office/drawing/2016/ink" xmlns:am3d="http://schemas.microsoft.com/office/drawing/2017/model3d" xmlns:o="urn:schemas-microsoft-com:office:office" xmlns:oel="http://schemas.microsoft.com/office/2019/extlst" xmlns:r="http://schemas.openxmlformats.org/officeDocument/2006/relationships" xmlns:m="http://schemas.openxmlformats.org/officeDocument/2006/math" xmlns:v="urn:schemas-microsoft-com:vml" xmlns:wp14="http://schemas.microsoft.com/office/word/2010/wordprocessingDrawing" xmlns:wp="http://schemas.openxmlformats.org/drawingml/2006/wordprocessingDrawing" xmlns:w10="urn:schemas-microsoft-com:office:word" xmlns:w="http://schemas.openxmlformats.org/wordprocessingml/2006/main" xmlns:w14="http://schemas.microsoft.com/office/word/2010/wordml" xmlns:w15="http://schemas.microsoft.com/office/word/2012/wordml" xmlns:w16cex="http://schemas.microsoft.com/office/word/2018/wordml/cex" xmlns:w16cid="http://schemas.microsoft.com/office/word/2016/wordml/cid" xmlns:w16="http://schemas.microsoft.com/office/word/2018/wordml" xmlns:w16du="http://schemas.microsoft.com/office/word/2023/wordml/word16du" xmlns:w16sdtdh="http://schemas.microsoft.com/office/word/2020/wordml/sdtdatahash" xmlns:w16sdtfl="http://schemas.microsoft.com/office/word/2024/wordml/sdtformatlock" xmlns:w16se="http://schemas.microsoft.com/office/word/2015/wordml/symex" xmlns:wpg="http://schemas.microsoft.com/office/word/2010/wordprocessingGroup" xmlns:wpi="http://schemas.microsoft.com/office/word/2010/wordprocessingInk" xmlns:wne="http://schemas.microsoft.com/office/word/2006/wordml" xmlns:wps="http://schemas.microsoft.com/office/word/2010/wordprocessingShape" mc:Ignorable="w14 w15 w16se w16cid w16 w16cex w16sdtdh w16sdtfl w16du wp14">
+  <w:endnote w:type="separator" w:id="-1">
+    <w:p>
+      <w:pPr>
+        <w:spacing w:after="0" w:line="240" w:lineRule="auto"/>
+      </w:pPr>
+      <w:r>
+        <w:separator/>
+      </w:r>
+    </w:p>
+  </w:endnote>
+  <w:endnote w:type="continuationSeparator" w:id="0">
+    <w:p>
+      <w:pPr>
+        <w:spacing w:after="0" w:line="240" w:lineRule="auto"/>
+      </w:pPr>
+      <w:r>
+        <w:continuationSeparator/>
+      </w:r>
+    </w:p>
+  </w:endnote>
+</w:endnotes>
+</file>
+
+<file path=word/footnotes.xml><?xml version="1.0" encoding="utf-8"?>
+<w:footnotes xmlns:wpc="http://schemas.microsoft.com/office/word/2010/wordprocessingCanvas" xmlns:cx="http://schemas.microsoft.com/office/drawing/2014/chartex" xmlns:cx1="http://schemas.microsoft.com/office/drawing/2015/9/8/chartex" xmlns:cx2="http://schemas.microsoft.com/office/drawing/2015/10/21/chartex" xmlns:cx3="http://schemas.microsoft.com/office/drawing/2016/5/9/chartex" xmlns:cx4="http://schemas.microsoft.com/office/drawing/2016/5/10/chartex" xmlns:cx5="http://schemas.microsoft.com/office/drawing/2016/5/11/chartex" xmlns:cx6="http://schemas.microsoft.com/office/drawing/2016/5/12/chartex" xmlns:cx7="http://schemas.microsoft.com/office/drawing/2016/5/13/chartex" xmlns:cx8="http://schemas.microsoft.com/office/drawing/2016/5/14/chartex" xmlns:mc="http://schemas.openxmlformats.org/markup-compatibility/2006" xmlns:aink="http://schemas.microsoft.com/office/drawing/2016/ink" xmlns:am3d="http://schemas.microsoft.com/office/drawing/2017/model3d" xmlns:o="urn:schemas-microsoft-com:office:office" xmlns:oel="http://schemas.microsoft.com/office/2019/extlst" xmlns:r="http://schemas.openxmlformats.org/officeDocument/2006/relationships" xmlns:m="http://schemas.openxmlformats.org/officeDocument/2006/math" xmlns:v="urn:schemas-microsoft-com:vml" xmlns:wp14="http://schemas.microsoft.com/office/word/2010/wordprocessingDrawing" xmlns:wp="http://schemas.openxmlformats.org/drawingml/2006/wordprocessingDrawing" xmlns:w10="urn:schemas-microsoft-com:office:word" xmlns:w="http://schemas.openxmlformats.org/wordprocessingml/2006/main" xmlns:w14="http://schemas.microsoft.com/office/word/2010/wordml" xmlns:w15="http://schemas.microsoft.com/office/word/2012/wordml" xmlns:w16cex="http://schemas.microsoft.com/office/word/2018/wordml/cex" xmlns:w16cid="http://schemas.microsoft.com/office/word/2016/wordml/cid" xmlns:w16="http://schemas.microsoft.com/office/word/2018/wordml" xmlns:w16du="http://schemas.microsoft.com/office/word/2023/wordml/word16du" xmlns:w16sdtdh="http://schemas.microsoft.com/office/word/2020/wordml/sdtdatahash" xmlns:w16sdtfl="http://schemas.microsoft.com/office/word/2024/wordml/sdtformatlock" xmlns:w16se="http://schemas.microsoft.com/office/word/2015/wordml/symex" xmlns:wpg="http://schemas.microsoft.com/office/word/2010/wordprocessingGroup" xmlns:wpi="http://schemas.microsoft.com/office/word/2010/wordprocessingInk" xmlns:wne="http://schemas.microsoft.com/office/word/2006/wordml" xmlns:wps="http://schemas.microsoft.com/office/word/2010/wordprocessingShape" mc:Ignorable="w14 w15 w16se w16cid w16 w16cex w16sdtdh w16sdtfl w16du wp14">
+  <w:footnote w:type="separator" w:id="-1">
+    <w:p>
+      <w:pPr>
+        <w:spacing w:after="0" w:line="240" w:lineRule="auto"/>
+      </w:pPr>
+      <w:r>
+        <w:separator/>
+      </w:r>
+    </w:p>
+  </w:footnote>
+  <w:footnote w:type="continuationSeparator" w:id="0">
+    <w:p>
+      <w:pPr>
+        <w:spacing w:after="0" w:line="240" w:lineRule="auto"/>
+      </w:pPr>
+      <w:r>
+        <w:continuationSeparator/>
+      </w:r>
+    </w:p>
+  </w:footnote>
+  <w:footnote w:id="1">
+    <w:p>
+      <w:pPr>
+        <w:pStyle w:val="FootnoteText"/>
+      </w:pPr>
+      <w:r>
+        <w:rPr>
+          <w:rStyle w:val="FootnoteReference"/>
+        </w:rPr>
+        <w:footnoteRef/>
+      </w:r>
+      <w:r>
+        <w:t xml:space="preserve"> </w:t>
+      </w:r>
+      <w:r>
+        <w:rPr>
+          <w:i/>
+          <w:iCs/>
+          <w:noProof/>
+        </w:rPr>
+        <w:t>Artificial Intelligence: Overview, Recent Advances, and Considerations for the 118th Congress</w:t>
+      </w:r>
+      <w:r>
+        <w:rPr>
+          <w:noProof/>
+        </w:rPr>
+        <w:t>. (2025, November 28). Retrieved from https://www.congress.gov/crs-product/R47644</w:t>
+      </w:r>
+    </w:p>
+  </w:footnote>
+</w:footnotes>
+</file>
+
 <file path=word/numbering.xml><?xml version="1.0" encoding="utf-8"?>
 <w:numbering xmlns:wpc="http://schemas.microsoft.com/office/word/2010/wordprocessingCanvas" xmlns:cx="http://schemas.microsoft.com/office/drawing/2014/chartex" xmlns:cx1="http://schemas.microsoft.com/office/drawing/2015/9/8/chartex" xmlns:cx2="http://schemas.microsoft.com/office/drawing/2015/10/21/chartex" xmlns:cx3="http://schemas.microsoft.com/office/drawing/2016/5/9/chartex" xmlns:cx4="http://schemas.microsoft.com/office/drawing/2016/5/10/chartex" xmlns:cx5="http://schemas.microsoft.com/office/drawing/2016/5/11/chartex" xmlns:cx6="http://schemas.microsoft.com/office/drawing/2016/5/12/chartex" xmlns:cx7="http://schemas.microsoft.com/office/drawing/2016/5/13/chartex" xmlns:cx8="http://schemas.microsoft.com/office/drawing/2016/5/14/chartex" xmlns:mc="http://schemas.openxmlformats.org/markup-compatibility/2006" xmlns:aink="http://schemas.microsoft.com/office/drawing/2016/ink" xmlns:am3d="http://schemas.microsoft.com/office/drawing/2017/model3d" xmlns:o="urn:schemas-microsoft-com:office:office" xmlns:oel="http://schemas.microsoft.com/office/2019/extlst" xmlns:r="http://schemas.openxmlformats.org/officeDocument/2006/relationships" xmlns:m="http://schemas.openxmlformats.org/officeDocument/2006/math" xmlns:v="urn:schemas-microsoft-com:vml" xmlns:wp14="http://schemas.microsoft.com/office/word/2010/wordprocessingDrawing" xmlns:wp="http://schemas.openxmlformats.org/drawingml/2006/wordprocessingDrawing" xmlns:w10="urn:schemas-microsoft-com:office:word" xmlns:w="http://schemas.openxmlformats.org/wordprocessingml/2006/main" xmlns:w14="http://schemas.microsoft.com/office/word/2010/wordml" xmlns:w15="http://schemas.microsoft.com/office/word/2012/wordml" xmlns:w16cex="http://schemas.microsoft.com/office/word/2018/wordml/cex" xmlns:w16cid="http://schemas.microsoft.com/office/word/2016/wordml/cid" xmlns:w16="http://schemas.microsoft.com/office/word/2018/wordml" xmlns:w16du="http://schemas.microsoft.com/office/word/2023/wordml/word16du" xmlns:w16sdtdh="http://schemas.microsoft.com/office/word/2020/wordml/sdtdatahash" xmlns:w16sdtfl="http://schemas.microsoft.com/office/word/2024/wordml/sdtformatlock" xmlns:w16se="http://schemas.microsoft.com/office/word/2015/wordml/symex" xmlns:wpg="http://schemas.microsoft.com/office/word/2010/wordprocessingGroup" xmlns:wpi="http://schemas.microsoft.com/office/word/2010/wordprocessingInk" xmlns:wne="http://schemas.microsoft.com/office/word/2006/wordml" xmlns:wps="http://schemas.microsoft.com/office/word/2010/wordprocessingShape" mc:Ignorable="w14 w15 w16se w16cid w16 w16cex w16sdtdh w16sdtfl w16du wp14">
   <w:abstractNum w:abstractNumId="0" w15:restartNumberingAfterBreak="0">
@@ -3772,6 +6611,146 @@
     </w:lvl>
   </w:abstractNum>
   <w:abstractNum w:abstractNumId="10" w15:restartNumberingAfterBreak="0">
+    <w:nsid w:val="4723445A"/>
+    <w:multiLevelType w:val="multilevel"/>
+    <w:tmpl w:val="4042B7B2"/>
+    <w:lvl w:ilvl="0">
+      <w:start w:val="1"/>
+      <w:numFmt w:val="decimal"/>
+      <w:lvlText w:val="%1."/>
+      <w:lvlJc w:val="left"/>
+      <w:pPr>
+        <w:tabs>
+          <w:tab w:val="num" w:pos="720"/>
+        </w:tabs>
+        <w:ind w:left="720" w:hanging="360"/>
+      </w:pPr>
+      <w:rPr>
+        <w:rFonts w:hint="default"/>
+      </w:rPr>
+    </w:lvl>
+    <w:lvl w:ilvl="1">
+      <w:start w:val="1"/>
+      <w:numFmt w:val="lowerLetter"/>
+      <w:lvlText w:val="%2."/>
+      <w:lvlJc w:val="left"/>
+      <w:pPr>
+        <w:tabs>
+          <w:tab w:val="num" w:pos="1440"/>
+        </w:tabs>
+        <w:ind w:left="1440" w:hanging="360"/>
+      </w:pPr>
+      <w:rPr>
+        <w:rFonts w:hint="default"/>
+      </w:rPr>
+    </w:lvl>
+    <w:lvl w:ilvl="2">
+      <w:start w:val="1"/>
+      <w:numFmt w:val="decimal"/>
+      <w:lvlText w:val="%3."/>
+      <w:lvlJc w:val="left"/>
+      <w:pPr>
+        <w:tabs>
+          <w:tab w:val="num" w:pos="2160"/>
+        </w:tabs>
+        <w:ind w:left="2160" w:hanging="360"/>
+      </w:pPr>
+      <w:rPr>
+        <w:rFonts w:hint="default"/>
+      </w:rPr>
+    </w:lvl>
+    <w:lvl w:ilvl="3">
+      <w:start w:val="1"/>
+      <w:numFmt w:val="decimal"/>
+      <w:lvlText w:val="%4."/>
+      <w:lvlJc w:val="left"/>
+      <w:pPr>
+        <w:tabs>
+          <w:tab w:val="num" w:pos="2880"/>
+        </w:tabs>
+        <w:ind w:left="2880" w:hanging="360"/>
+      </w:pPr>
+      <w:rPr>
+        <w:rFonts w:hint="default"/>
+      </w:rPr>
+    </w:lvl>
+    <w:lvl w:ilvl="4">
+      <w:start w:val="1"/>
+      <w:numFmt w:val="decimal"/>
+      <w:lvlText w:val="%5."/>
+      <w:lvlJc w:val="left"/>
+      <w:pPr>
+        <w:tabs>
+          <w:tab w:val="num" w:pos="3600"/>
+        </w:tabs>
+        <w:ind w:left="3600" w:hanging="360"/>
+      </w:pPr>
+      <w:rPr>
+        <w:rFonts w:hint="default"/>
+      </w:rPr>
+    </w:lvl>
+    <w:lvl w:ilvl="5">
+      <w:start w:val="1"/>
+      <w:numFmt w:val="decimal"/>
+      <w:lvlText w:val="%6."/>
+      <w:lvlJc w:val="left"/>
+      <w:pPr>
+        <w:tabs>
+          <w:tab w:val="num" w:pos="4320"/>
+        </w:tabs>
+        <w:ind w:left="4320" w:hanging="360"/>
+      </w:pPr>
+      <w:rPr>
+        <w:rFonts w:hint="default"/>
+      </w:rPr>
+    </w:lvl>
+    <w:lvl w:ilvl="6">
+      <w:start w:val="1"/>
+      <w:numFmt w:val="decimal"/>
+      <w:lvlText w:val="%7."/>
+      <w:lvlJc w:val="left"/>
+      <w:pPr>
+        <w:tabs>
+          <w:tab w:val="num" w:pos="5040"/>
+        </w:tabs>
+        <w:ind w:left="5040" w:hanging="360"/>
+      </w:pPr>
+      <w:rPr>
+        <w:rFonts w:hint="default"/>
+      </w:rPr>
+    </w:lvl>
+    <w:lvl w:ilvl="7">
+      <w:start w:val="1"/>
+      <w:numFmt w:val="decimal"/>
+      <w:lvlText w:val="%8."/>
+      <w:lvlJc w:val="left"/>
+      <w:pPr>
+        <w:tabs>
+          <w:tab w:val="num" w:pos="5760"/>
+        </w:tabs>
+        <w:ind w:left="5760" w:hanging="360"/>
+      </w:pPr>
+      <w:rPr>
+        <w:rFonts w:hint="default"/>
+      </w:rPr>
+    </w:lvl>
+    <w:lvl w:ilvl="8">
+      <w:start w:val="1"/>
+      <w:numFmt w:val="decimal"/>
+      <w:lvlText w:val="%9."/>
+      <w:lvlJc w:val="left"/>
+      <w:pPr>
+        <w:tabs>
+          <w:tab w:val="num" w:pos="6480"/>
+        </w:tabs>
+        <w:ind w:left="6480" w:hanging="360"/>
+      </w:pPr>
+      <w:rPr>
+        <w:rFonts w:hint="default"/>
+      </w:rPr>
+    </w:lvl>
+  </w:abstractNum>
+  <w:abstractNum w:abstractNumId="11" w15:restartNumberingAfterBreak="0">
     <w:nsid w:val="496F5F0C"/>
     <w:multiLevelType w:val="hybridMultilevel"/>
     <w:tmpl w:val="227413AE"/>
@@ -3884,7 +6863,7 @@
       </w:rPr>
     </w:lvl>
   </w:abstractNum>
-  <w:abstractNum w:abstractNumId="11" w15:restartNumberingAfterBreak="0">
+  <w:abstractNum w:abstractNumId="12" w15:restartNumberingAfterBreak="0">
     <w:nsid w:val="51B12C7C"/>
     <w:multiLevelType w:val="hybridMultilevel"/>
     <w:tmpl w:val="6BA292D6"/>
@@ -3973,7 +6952,7 @@
       </w:pPr>
     </w:lvl>
   </w:abstractNum>
-  <w:abstractNum w:abstractNumId="12" w15:restartNumberingAfterBreak="0">
+  <w:abstractNum w:abstractNumId="13" w15:restartNumberingAfterBreak="0">
     <w:nsid w:val="58115E52"/>
     <w:multiLevelType w:val="multilevel"/>
     <w:tmpl w:val="6736FC06"/>
@@ -4122,7 +7101,7 @@
       </w:rPr>
     </w:lvl>
   </w:abstractNum>
-  <w:abstractNum w:abstractNumId="13" w15:restartNumberingAfterBreak="0">
+  <w:abstractNum w:abstractNumId="14" w15:restartNumberingAfterBreak="0">
     <w:nsid w:val="66D24D3C"/>
     <w:multiLevelType w:val="hybridMultilevel"/>
     <w:tmpl w:val="9CB8D54A"/>
@@ -4235,7 +7214,7 @@
       </w:rPr>
     </w:lvl>
   </w:abstractNum>
-  <w:abstractNum w:abstractNumId="14" w15:restartNumberingAfterBreak="0">
+  <w:abstractNum w:abstractNumId="15" w15:restartNumberingAfterBreak="0">
     <w:nsid w:val="66FF0F8C"/>
     <w:multiLevelType w:val="hybridMultilevel"/>
     <w:tmpl w:val="60D2E02A"/>
@@ -4348,7 +7327,123 @@
       </w:rPr>
     </w:lvl>
   </w:abstractNum>
-  <w:abstractNum w:abstractNumId="15" w15:restartNumberingAfterBreak="0">
+  <w:abstractNum w:abstractNumId="16" w15:restartNumberingAfterBreak="0">
+    <w:nsid w:val="71A51199"/>
+    <w:multiLevelType w:val="multilevel"/>
+    <w:tmpl w:val="01E6101C"/>
+    <w:lvl w:ilvl="0">
+      <w:start w:val="1"/>
+      <w:numFmt w:val="decimal"/>
+      <w:lvlText w:val="%1."/>
+      <w:lvlJc w:val="left"/>
+      <w:pPr>
+        <w:tabs>
+          <w:tab w:val="num" w:pos="720"/>
+        </w:tabs>
+        <w:ind w:left="720" w:hanging="360"/>
+      </w:pPr>
+    </w:lvl>
+    <w:lvl w:ilvl="1">
+      <w:start w:val="1"/>
+      <w:numFmt w:val="lowerLetter"/>
+      <w:lvlText w:val="%2."/>
+      <w:lvlJc w:val="left"/>
+      <w:pPr>
+        <w:tabs>
+          <w:tab w:val="num" w:pos="1440"/>
+        </w:tabs>
+        <w:ind w:left="1440" w:hanging="360"/>
+      </w:pPr>
+    </w:lvl>
+    <w:lvl w:ilvl="2">
+      <w:start w:val="1"/>
+      <w:numFmt w:val="decimal"/>
+      <w:lvlText w:val="%3."/>
+      <w:lvlJc w:val="left"/>
+      <w:pPr>
+        <w:tabs>
+          <w:tab w:val="num" w:pos="2160"/>
+        </w:tabs>
+        <w:ind w:left="2160" w:hanging="360"/>
+      </w:pPr>
+      <w:rPr>
+        <w:rFonts w:hint="default"/>
+      </w:rPr>
+    </w:lvl>
+    <w:lvl w:ilvl="3" w:tentative="1">
+      <w:start w:val="1"/>
+      <w:numFmt w:val="decimal"/>
+      <w:lvlText w:val="%4."/>
+      <w:lvlJc w:val="left"/>
+      <w:pPr>
+        <w:tabs>
+          <w:tab w:val="num" w:pos="2880"/>
+        </w:tabs>
+        <w:ind w:left="2880" w:hanging="360"/>
+      </w:pPr>
+    </w:lvl>
+    <w:lvl w:ilvl="4" w:tentative="1">
+      <w:start w:val="1"/>
+      <w:numFmt w:val="decimal"/>
+      <w:lvlText w:val="%5."/>
+      <w:lvlJc w:val="left"/>
+      <w:pPr>
+        <w:tabs>
+          <w:tab w:val="num" w:pos="3600"/>
+        </w:tabs>
+        <w:ind w:left="3600" w:hanging="360"/>
+      </w:pPr>
+    </w:lvl>
+    <w:lvl w:ilvl="5" w:tentative="1">
+      <w:start w:val="1"/>
+      <w:numFmt w:val="decimal"/>
+      <w:lvlText w:val="%6."/>
+      <w:lvlJc w:val="left"/>
+      <w:pPr>
+        <w:tabs>
+          <w:tab w:val="num" w:pos="4320"/>
+        </w:tabs>
+        <w:ind w:left="4320" w:hanging="360"/>
+      </w:pPr>
+    </w:lvl>
+    <w:lvl w:ilvl="6" w:tentative="1">
+      <w:start w:val="1"/>
+      <w:numFmt w:val="decimal"/>
+      <w:lvlText w:val="%7."/>
+      <w:lvlJc w:val="left"/>
+      <w:pPr>
+        <w:tabs>
+          <w:tab w:val="num" w:pos="5040"/>
+        </w:tabs>
+        <w:ind w:left="5040" w:hanging="360"/>
+      </w:pPr>
+    </w:lvl>
+    <w:lvl w:ilvl="7" w:tentative="1">
+      <w:start w:val="1"/>
+      <w:numFmt w:val="decimal"/>
+      <w:lvlText w:val="%8."/>
+      <w:lvlJc w:val="left"/>
+      <w:pPr>
+        <w:tabs>
+          <w:tab w:val="num" w:pos="5760"/>
+        </w:tabs>
+        <w:ind w:left="5760" w:hanging="360"/>
+      </w:pPr>
+    </w:lvl>
+    <w:lvl w:ilvl="8" w:tentative="1">
+      <w:start w:val="1"/>
+      <w:numFmt w:val="decimal"/>
+      <w:lvlText w:val="%9."/>
+      <w:lvlJc w:val="left"/>
+      <w:pPr>
+        <w:tabs>
+          <w:tab w:val="num" w:pos="6480"/>
+        </w:tabs>
+        <w:ind w:left="6480" w:hanging="360"/>
+      </w:pPr>
+    </w:lvl>
+  </w:abstractNum>
+  <w:abstractNum w:abstractNumId="17" w15:restartNumberingAfterBreak="0">
     <w:nsid w:val="72D64939"/>
     <w:multiLevelType w:val="multilevel"/>
     <w:tmpl w:val="ACBC2F12"/>
@@ -4498,16 +7593,16 @@
     </w:lvl>
   </w:abstractNum>
   <w:num w:numId="1" w16cid:durableId="2126997475">
-    <w:abstractNumId w:val="12"/>
+    <w:abstractNumId w:val="13"/>
   </w:num>
   <w:num w:numId="2" w16cid:durableId="1167552338">
     <w:abstractNumId w:val="6"/>
   </w:num>
   <w:num w:numId="3" w16cid:durableId="147749251">
-    <w:abstractNumId w:val="15"/>
+    <w:abstractNumId w:val="17"/>
   </w:num>
   <w:num w:numId="4" w16cid:durableId="631979431">
-    <w:abstractNumId w:val="13"/>
+    <w:abstractNumId w:val="14"/>
   </w:num>
   <w:num w:numId="5" w16cid:durableId="803619421">
     <w:abstractNumId w:val="0"/>
@@ -4522,19 +7617,19 @@
     <w:abstractNumId w:val="4"/>
   </w:num>
   <w:num w:numId="9" w16cid:durableId="1728720510">
-    <w:abstractNumId w:val="10"/>
+    <w:abstractNumId w:val="11"/>
   </w:num>
   <w:num w:numId="10" w16cid:durableId="620842163">
     <w:abstractNumId w:val="7"/>
   </w:num>
   <w:num w:numId="11" w16cid:durableId="655233003">
-    <w:abstractNumId w:val="14"/>
+    <w:abstractNumId w:val="15"/>
   </w:num>
   <w:num w:numId="12" w16cid:durableId="256250444">
     <w:abstractNumId w:val="1"/>
   </w:num>
   <w:num w:numId="13" w16cid:durableId="460420892">
-    <w:abstractNumId w:val="11"/>
+    <w:abstractNumId w:val="12"/>
   </w:num>
   <w:num w:numId="14" w16cid:durableId="1922367912">
     <w:abstractNumId w:val="8"/>
@@ -4544,6 +7639,68 @@
   </w:num>
   <w:num w:numId="16" w16cid:durableId="846290454">
     <w:abstractNumId w:val="2"/>
+  </w:num>
+  <w:num w:numId="17" w16cid:durableId="1639529382">
+    <w:abstractNumId w:val="10"/>
+  </w:num>
+  <w:num w:numId="18" w16cid:durableId="757597860">
+    <w:abstractNumId w:val="10"/>
+    <w:lvlOverride w:ilvl="0"/>
+    <w:lvlOverride w:ilvl="1">
+      <w:startOverride w:val="1"/>
+    </w:lvlOverride>
+  </w:num>
+  <w:num w:numId="19" w16cid:durableId="1255748746">
+    <w:abstractNumId w:val="10"/>
+    <w:lvlOverride w:ilvl="0"/>
+    <w:lvlOverride w:ilvl="1">
+      <w:startOverride w:val="1"/>
+    </w:lvlOverride>
+  </w:num>
+  <w:num w:numId="20" w16cid:durableId="590821655">
+    <w:abstractNumId w:val="10"/>
+    <w:lvlOverride w:ilvl="0"/>
+    <w:lvlOverride w:ilvl="1">
+      <w:startOverride w:val="1"/>
+    </w:lvlOverride>
+  </w:num>
+  <w:num w:numId="21" w16cid:durableId="504975359">
+    <w:abstractNumId w:val="10"/>
+    <w:lvlOverride w:ilvl="0"/>
+    <w:lvlOverride w:ilvl="1">
+      <w:startOverride w:val="1"/>
+    </w:lvlOverride>
+  </w:num>
+  <w:num w:numId="22" w16cid:durableId="1540975876">
+    <w:abstractNumId w:val="10"/>
+    <w:lvlOverride w:ilvl="0"/>
+    <w:lvlOverride w:ilvl="1">
+      <w:startOverride w:val="1"/>
+    </w:lvlOverride>
+  </w:num>
+  <w:num w:numId="23" w16cid:durableId="1330449902">
+    <w:abstractNumId w:val="10"/>
+    <w:lvlOverride w:ilvl="0"/>
+    <w:lvlOverride w:ilvl="1">
+      <w:startOverride w:val="1"/>
+    </w:lvlOverride>
+  </w:num>
+  <w:num w:numId="24" w16cid:durableId="1013189226">
+    <w:abstractNumId w:val="10"/>
+    <w:lvlOverride w:ilvl="0"/>
+    <w:lvlOverride w:ilvl="1">
+      <w:startOverride w:val="1"/>
+    </w:lvlOverride>
+  </w:num>
+  <w:num w:numId="25" w16cid:durableId="1059401247">
+    <w:abstractNumId w:val="10"/>
+    <w:lvlOverride w:ilvl="0"/>
+    <w:lvlOverride w:ilvl="1">
+      <w:startOverride w:val="1"/>
+    </w:lvlOverride>
+  </w:num>
+  <w:num w:numId="26" w16cid:durableId="1296526185">
+    <w:abstractNumId w:val="16"/>
   </w:num>
 </w:numbering>
 </file>
@@ -5509,6 +8666,65 @@
       <w:shd w:val="clear" w:color="auto" w:fill="E1DFDD"/>
     </w:rPr>
   </w:style>
+  <w:style w:type="paragraph" w:styleId="Bibliography">
+    <w:name w:val="Bibliography"/>
+    <w:basedOn w:val="Normal"/>
+    <w:next w:val="Normal"/>
+    <w:uiPriority w:val="37"/>
+    <w:unhideWhenUsed/>
+    <w:rsid w:val="00377BD5"/>
+  </w:style>
+  <w:style w:type="paragraph" w:styleId="FootnoteText">
+    <w:name w:val="footnote text"/>
+    <w:basedOn w:val="Normal"/>
+    <w:link w:val="FootnoteTextChar"/>
+    <w:uiPriority w:val="99"/>
+    <w:semiHidden/>
+    <w:unhideWhenUsed/>
+    <w:rsid w:val="00F8530F"/>
+    <w:pPr>
+      <w:spacing w:after="0" w:line="240" w:lineRule="auto"/>
+    </w:pPr>
+    <w:rPr>
+      <w:sz w:val="20"/>
+      <w:szCs w:val="20"/>
+    </w:rPr>
+  </w:style>
+  <w:style w:type="character" w:customStyle="1" w:styleId="FootnoteTextChar">
+    <w:name w:val="Footnote Text Char"/>
+    <w:basedOn w:val="DefaultParagraphFont"/>
+    <w:link w:val="FootnoteText"/>
+    <w:uiPriority w:val="99"/>
+    <w:semiHidden/>
+    <w:rsid w:val="00F8530F"/>
+    <w:rPr>
+      <w:sz w:val="20"/>
+      <w:szCs w:val="20"/>
+    </w:rPr>
+  </w:style>
+  <w:style w:type="character" w:styleId="FootnoteReference">
+    <w:name w:val="footnote reference"/>
+    <w:basedOn w:val="DefaultParagraphFont"/>
+    <w:uiPriority w:val="99"/>
+    <w:semiHidden/>
+    <w:unhideWhenUsed/>
+    <w:rsid w:val="00F8530F"/>
+    <w:rPr>
+      <w:vertAlign w:val="superscript"/>
+    </w:rPr>
+  </w:style>
+  <w:style w:type="character" w:styleId="FollowedHyperlink">
+    <w:name w:val="FollowedHyperlink"/>
+    <w:basedOn w:val="DefaultParagraphFont"/>
+    <w:uiPriority w:val="99"/>
+    <w:semiHidden/>
+    <w:unhideWhenUsed/>
+    <w:rsid w:val="00BC53EC"/>
+    <w:rPr>
+      <w:color w:val="96607D" w:themeColor="followedHyperlink"/>
+      <w:u w:val="single"/>
+    </w:rPr>
+  </w:style>
 </w:styles>
 </file>
 
@@ -5849,4 +9065,10 @@
     <ds:schemaRef ds:uri="http://schemas.openxmlformats.org/officeDocument/2006/bibliography"/>
   </ds:schemaRefs>
 </ds:datastoreItem>
+</file>
+
+<file path=docMetadata/LabelInfo.xml><?xml version="1.0" encoding="utf-8"?>
+<clbl:labelList xmlns:clbl="http://schemas.microsoft.com/office/2020/mipLabelMetadata">
+  <clbl:label id="{f42aa342-8706-4288-bd11-ebb85995028c}" enabled="1" method="Standard" siteId="{72f988bf-86f1-41af-91ab-2d7cd011db47}" contentBits="0" removed="0"/>
+</clbl:labelList>
 </file>
</xml_diff>